<commit_message>
Reorganización de carpetas y actualización del análisis del proyecto Amazon
</commit_message>
<xml_diff>
--- a/Documentos/Analisis_Proyecto_Amazon.docx
+++ b/Documentos/Analisis_Proyecto_Amazon.docx
@@ -5,395 +5,1261 @@
     <w:p>
       <w:pPr>
         <w:pStyle w:val="Ttulo1"/>
-      </w:pPr>
-      <w:r>
+        <w:rPr>
+          <w:lang w:val="es-ES"/>
+        </w:rPr>
+      </w:pPr>
+      <w:r>
+        <w:rPr>
+          <w:lang w:val="es-ES"/>
+        </w:rPr>
         <w:t>Análisis de Datos - Proyecto Amazon</w:t>
       </w:r>
     </w:p>
     <w:p>
       <w:pPr>
         <w:pStyle w:val="Ttulo2"/>
-      </w:pPr>
-      <w:r>
+        <w:rPr>
+          <w:lang w:val="es-ES"/>
+        </w:rPr>
+      </w:pPr>
+      <w:r>
+        <w:rPr>
+          <w:lang w:val="es-ES"/>
+        </w:rPr>
         <w:t>Columnas y Traducciones</w:t>
       </w:r>
     </w:p>
     <w:p>
       <w:pPr>
         <w:pStyle w:val="Ttulo3"/>
-      </w:pPr>
-      <w:r>
-        <w:t>Customer ID</w:t>
+        <w:rPr>
+          <w:lang w:val="es-ES"/>
+        </w:rPr>
+      </w:pPr>
+      <w:proofErr w:type="spellStart"/>
+      <w:r>
+        <w:rPr>
+          <w:lang w:val="es-ES"/>
+        </w:rPr>
+        <w:t>Customer</w:t>
+      </w:r>
+      <w:proofErr w:type="spellEnd"/>
+      <w:r>
+        <w:rPr>
+          <w:lang w:val="es-ES"/>
+        </w:rPr>
+        <w:t xml:space="preserve"> ID</w:t>
       </w:r>
     </w:p>
     <w:p>
-      <w:r>
+      <w:pPr>
+        <w:rPr>
+          <w:lang w:val="es-ES"/>
+        </w:rPr>
+      </w:pPr>
+      <w:r>
+        <w:rPr>
+          <w:lang w:val="es-ES"/>
+        </w:rPr>
         <w:t>Traducción: Identificador del Cliente</w:t>
       </w:r>
     </w:p>
     <w:p>
-      <w:r>
+      <w:pPr>
+        <w:rPr>
+          <w:lang w:val="es-ES"/>
+        </w:rPr>
+      </w:pPr>
+      <w:r>
+        <w:rPr>
+          <w:lang w:val="es-ES"/>
+        </w:rPr>
         <w:t>- Los ID deberían ser únicos.</w:t>
       </w:r>
     </w:p>
     <w:p>
-      <w:r>
+      <w:pPr>
+        <w:rPr>
+          <w:lang w:val="es-ES"/>
+        </w:rPr>
+      </w:pPr>
+      <w:r>
+        <w:rPr>
+          <w:lang w:val="es-ES"/>
+        </w:rPr>
         <w:t>- Se detectaron 334 valores duplicados de un total de 7,021 registros.</w:t>
       </w:r>
     </w:p>
     <w:p>
-      <w:r>
+      <w:pPr>
+        <w:rPr>
+          <w:lang w:val="es-ES"/>
+        </w:rPr>
+      </w:pPr>
+      <w:r>
+        <w:rPr>
+          <w:lang w:val="es-ES"/>
+        </w:rPr>
         <w:t>- Es necesario revisar los duplicados para identificar si se trata de errores o de clientes con múltiples entradas válidas.</w:t>
       </w:r>
     </w:p>
     <w:p>
       <w:pPr>
         <w:pStyle w:val="Ttulo3"/>
-      </w:pPr>
-      <w:r>
-        <w:t>Churn Label y Churned</w:t>
-      </w:r>
+        <w:rPr>
+          <w:lang w:val="es-ES"/>
+        </w:rPr>
+      </w:pPr>
+      <w:proofErr w:type="spellStart"/>
+      <w:r>
+        <w:rPr>
+          <w:lang w:val="es-ES"/>
+        </w:rPr>
+        <w:t>Churn</w:t>
+      </w:r>
+      <w:proofErr w:type="spellEnd"/>
+      <w:r>
+        <w:rPr>
+          <w:lang w:val="es-ES"/>
+        </w:rPr>
+        <w:t xml:space="preserve"> </w:t>
+      </w:r>
+      <w:proofErr w:type="spellStart"/>
+      <w:r>
+        <w:rPr>
+          <w:lang w:val="es-ES"/>
+        </w:rPr>
+        <w:t>Label</w:t>
+      </w:r>
+      <w:proofErr w:type="spellEnd"/>
+      <w:r>
+        <w:rPr>
+          <w:lang w:val="es-ES"/>
+        </w:rPr>
+        <w:t xml:space="preserve"> y </w:t>
+      </w:r>
+      <w:proofErr w:type="spellStart"/>
+      <w:r>
+        <w:rPr>
+          <w:lang w:val="es-ES"/>
+        </w:rPr>
+        <w:t>Churned</w:t>
+      </w:r>
+      <w:proofErr w:type="spellEnd"/>
     </w:p>
     <w:p>
-      <w:r>
+      <w:pPr>
+        <w:rPr>
+          <w:lang w:val="es-ES"/>
+        </w:rPr>
+      </w:pPr>
+      <w:r>
+        <w:rPr>
+          <w:lang w:val="es-ES"/>
+        </w:rPr>
         <w:t>Traducción: Etiqueta de Baja y Baja</w:t>
       </w:r>
     </w:p>
     <w:p>
-      <w:r>
+      <w:pPr>
+        <w:rPr>
+          <w:lang w:val="es-ES"/>
+        </w:rPr>
+      </w:pPr>
+      <w:r>
+        <w:rPr>
+          <w:lang w:val="es-ES"/>
+        </w:rPr>
         <w:t>- Ambas columnas parecen contener la misma información (una como texto y la otra como valores numéricos: 1 = Yes, 0 = No).</w:t>
       </w:r>
     </w:p>
     <w:p>
-      <w:r>
+      <w:pPr>
+        <w:rPr>
+          <w:lang w:val="es-ES"/>
+        </w:rPr>
+      </w:pPr>
+      <w:r>
+        <w:rPr>
+          <w:lang w:val="es-ES"/>
+        </w:rPr>
         <w:t>- Validar si es necesario conservar ambas o si una de ellas es redundante.</w:t>
       </w:r>
     </w:p>
     <w:p>
       <w:pPr>
         <w:pStyle w:val="Ttulo3"/>
-      </w:pPr>
-      <w:r>
-        <w:t>Account Length (in months)</w:t>
+        <w:rPr>
+          <w:lang w:val="es-ES"/>
+        </w:rPr>
+      </w:pPr>
+      <w:proofErr w:type="spellStart"/>
+      <w:r>
+        <w:rPr>
+          <w:lang w:val="es-ES"/>
+        </w:rPr>
+        <w:t>Account</w:t>
+      </w:r>
+      <w:proofErr w:type="spellEnd"/>
+      <w:r>
+        <w:rPr>
+          <w:lang w:val="es-ES"/>
+        </w:rPr>
+        <w:t xml:space="preserve"> </w:t>
+      </w:r>
+      <w:proofErr w:type="spellStart"/>
+      <w:r>
+        <w:rPr>
+          <w:lang w:val="es-ES"/>
+        </w:rPr>
+        <w:t>Length</w:t>
+      </w:r>
+      <w:proofErr w:type="spellEnd"/>
+      <w:r>
+        <w:rPr>
+          <w:lang w:val="es-ES"/>
+        </w:rPr>
+        <w:t xml:space="preserve"> (in </w:t>
+      </w:r>
+      <w:proofErr w:type="spellStart"/>
+      <w:r>
+        <w:rPr>
+          <w:lang w:val="es-ES"/>
+        </w:rPr>
+        <w:t>months</w:t>
+      </w:r>
+      <w:proofErr w:type="spellEnd"/>
+      <w:r>
+        <w:rPr>
+          <w:lang w:val="es-ES"/>
+        </w:rPr>
+        <w:t>)</w:t>
       </w:r>
     </w:p>
     <w:p>
-      <w:r>
+      <w:pPr>
+        <w:rPr>
+          <w:lang w:val="es-ES"/>
+        </w:rPr>
+      </w:pPr>
+      <w:r>
+        <w:rPr>
+          <w:lang w:val="es-ES"/>
+        </w:rPr>
         <w:t>Traducción: Duración de la Cuenta (en meses)</w:t>
       </w:r>
     </w:p>
     <w:p>
-      <w:r>
+      <w:pPr>
+        <w:rPr>
+          <w:lang w:val="es-ES"/>
+        </w:rPr>
+      </w:pPr>
+      <w:r>
+        <w:rPr>
+          <w:lang w:val="es-ES"/>
+        </w:rPr>
         <w:t>- Detectar valores nulos o inconsistentes.</w:t>
       </w:r>
     </w:p>
     <w:p>
       <w:pPr>
         <w:pStyle w:val="Ttulo3"/>
-      </w:pPr>
-      <w:r>
-        <w:t>Customer Service Calls</w:t>
-      </w:r>
+        <w:rPr>
+          <w:lang w:val="es-ES"/>
+        </w:rPr>
+      </w:pPr>
+      <w:proofErr w:type="spellStart"/>
+      <w:r>
+        <w:rPr>
+          <w:lang w:val="es-ES"/>
+        </w:rPr>
+        <w:t>Customer</w:t>
+      </w:r>
+      <w:proofErr w:type="spellEnd"/>
+      <w:r>
+        <w:rPr>
+          <w:lang w:val="es-ES"/>
+        </w:rPr>
+        <w:t xml:space="preserve"> </w:t>
+      </w:r>
+      <w:proofErr w:type="spellStart"/>
+      <w:r>
+        <w:rPr>
+          <w:lang w:val="es-ES"/>
+        </w:rPr>
+        <w:t>Service</w:t>
+      </w:r>
+      <w:proofErr w:type="spellEnd"/>
+      <w:r>
+        <w:rPr>
+          <w:lang w:val="es-ES"/>
+        </w:rPr>
+        <w:t xml:space="preserve"> </w:t>
+      </w:r>
+      <w:proofErr w:type="spellStart"/>
+      <w:r>
+        <w:rPr>
+          <w:lang w:val="es-ES"/>
+        </w:rPr>
+        <w:t>Calls</w:t>
+      </w:r>
+      <w:proofErr w:type="spellEnd"/>
     </w:p>
     <w:p>
-      <w:r>
+      <w:pPr>
+        <w:rPr>
+          <w:lang w:val="es-ES"/>
+        </w:rPr>
+      </w:pPr>
+      <w:r>
+        <w:rPr>
+          <w:lang w:val="es-ES"/>
+        </w:rPr>
         <w:t>Traducción: Llamadas al Servicio al Cliente</w:t>
       </w:r>
     </w:p>
     <w:p>
-      <w:r>
+      <w:pPr>
+        <w:rPr>
+          <w:lang w:val="es-ES"/>
+        </w:rPr>
+      </w:pPr>
+      <w:r>
+        <w:rPr>
+          <w:lang w:val="es-ES"/>
+        </w:rPr>
         <w:t>- Confirmar que los valores sean numéricos y estén dentro de un rango razonable para un plan de datos.</w:t>
       </w:r>
     </w:p>
     <w:p>
       <w:pPr>
         <w:pStyle w:val="Ttulo3"/>
-      </w:pPr>
-      <w:r>
-        <w:t>Avg Monthly GB Download</w:t>
-      </w:r>
+        <w:rPr>
+          <w:lang w:val="es-ES"/>
+        </w:rPr>
+      </w:pPr>
+      <w:proofErr w:type="spellStart"/>
+      <w:r>
+        <w:rPr>
+          <w:lang w:val="es-ES"/>
+        </w:rPr>
+        <w:t>Avg</w:t>
+      </w:r>
+      <w:proofErr w:type="spellEnd"/>
+      <w:r>
+        <w:rPr>
+          <w:lang w:val="es-ES"/>
+        </w:rPr>
+        <w:t xml:space="preserve"> </w:t>
+      </w:r>
+      <w:proofErr w:type="spellStart"/>
+      <w:r>
+        <w:rPr>
+          <w:lang w:val="es-ES"/>
+        </w:rPr>
+        <w:t>Monthly</w:t>
+      </w:r>
+      <w:proofErr w:type="spellEnd"/>
+      <w:r>
+        <w:rPr>
+          <w:lang w:val="es-ES"/>
+        </w:rPr>
+        <w:t xml:space="preserve"> GB </w:t>
+      </w:r>
+      <w:proofErr w:type="spellStart"/>
+      <w:r>
+        <w:rPr>
+          <w:lang w:val="es-ES"/>
+        </w:rPr>
+        <w:t>Download</w:t>
+      </w:r>
+      <w:proofErr w:type="spellEnd"/>
     </w:p>
     <w:p>
-      <w:r>
+      <w:pPr>
+        <w:rPr>
+          <w:lang w:val="es-ES"/>
+        </w:rPr>
+      </w:pPr>
+      <w:r>
+        <w:rPr>
+          <w:lang w:val="es-ES"/>
+        </w:rPr>
         <w:t>Traducción: Promedio Mensual de Descarga en GB</w:t>
       </w:r>
     </w:p>
     <w:p>
-      <w:r>
+      <w:pPr>
+        <w:rPr>
+          <w:lang w:val="es-ES"/>
+        </w:rPr>
+      </w:pPr>
+      <w:r>
+        <w:rPr>
+          <w:lang w:val="es-ES"/>
+        </w:rPr>
         <w:t>- Confirmar que los valores sean numéricos.</w:t>
       </w:r>
     </w:p>
     <w:p>
       <w:pPr>
         <w:pStyle w:val="Ttulo3"/>
-      </w:pPr>
-      <w:r>
-        <w:t>Unlimited Data Plan</w:t>
+        <w:rPr>
+          <w:lang w:val="es-ES"/>
+        </w:rPr>
+      </w:pPr>
+      <w:proofErr w:type="spellStart"/>
+      <w:r>
+        <w:rPr>
+          <w:lang w:val="es-ES"/>
+        </w:rPr>
+        <w:t>Unlimited</w:t>
+      </w:r>
+      <w:proofErr w:type="spellEnd"/>
+      <w:r>
+        <w:rPr>
+          <w:lang w:val="es-ES"/>
+        </w:rPr>
+        <w:t xml:space="preserve"> Data Plan</w:t>
       </w:r>
     </w:p>
     <w:p>
-      <w:r>
+      <w:pPr>
+        <w:rPr>
+          <w:lang w:val="es-ES"/>
+        </w:rPr>
+      </w:pPr>
+      <w:r>
+        <w:rPr>
+          <w:lang w:val="es-ES"/>
+        </w:rPr>
         <w:t>Traducción: Plan de Datos Ilimitados</w:t>
       </w:r>
     </w:p>
     <w:p>
-      <w:r>
+      <w:pPr>
+        <w:rPr>
+          <w:lang w:val="es-ES"/>
+        </w:rPr>
+      </w:pPr>
+      <w:r>
+        <w:rPr>
+          <w:lang w:val="es-ES"/>
+        </w:rPr>
         <w:t>- Es un valor booleano (1 = Sí, 0 = No).</w:t>
       </w:r>
     </w:p>
     <w:p>
-      <w:r>
+      <w:pPr>
+        <w:rPr>
+          <w:lang w:val="es-ES"/>
+        </w:rPr>
+      </w:pPr>
+      <w:r>
+        <w:rPr>
+          <w:lang w:val="es-ES"/>
+        </w:rPr>
         <w:t>- Revisar si existen valores nulos o inconsistencias (por ejemplo, valores fuera de 0 o 1).</w:t>
       </w:r>
     </w:p>
     <w:p>
       <w:pPr>
         <w:pStyle w:val="Ttulo3"/>
-      </w:pPr>
-      <w:r>
-        <w:t>Extra Data Charges</w:t>
-      </w:r>
+        <w:rPr>
+          <w:lang w:val="es-ES"/>
+        </w:rPr>
+      </w:pPr>
+      <w:proofErr w:type="gramStart"/>
+      <w:r>
+        <w:rPr>
+          <w:lang w:val="es-ES"/>
+        </w:rPr>
+        <w:t>Extra Data</w:t>
+      </w:r>
+      <w:proofErr w:type="gramEnd"/>
+      <w:r>
+        <w:rPr>
+          <w:lang w:val="es-ES"/>
+        </w:rPr>
+        <w:t xml:space="preserve"> </w:t>
+      </w:r>
+      <w:proofErr w:type="spellStart"/>
+      <w:r>
+        <w:rPr>
+          <w:lang w:val="es-ES"/>
+        </w:rPr>
+        <w:t>Charges</w:t>
+      </w:r>
+      <w:proofErr w:type="spellEnd"/>
     </w:p>
     <w:p>
-      <w:r>
+      <w:pPr>
+        <w:rPr>
+          <w:lang w:val="es-ES"/>
+        </w:rPr>
+      </w:pPr>
+      <w:r>
+        <w:rPr>
+          <w:lang w:val="es-ES"/>
+        </w:rPr>
         <w:t>Traducción: Cargos Adicionales por Datos</w:t>
       </w:r>
     </w:p>
     <w:p>
-      <w:r>
+      <w:pPr>
+        <w:rPr>
+          <w:lang w:val="es-ES"/>
+        </w:rPr>
+      </w:pPr>
+      <w:r>
+        <w:rPr>
+          <w:lang w:val="es-ES"/>
+        </w:rPr>
         <w:lastRenderedPageBreak/>
         <w:t>- Verificar si los valores se correlacionan con el uso de datos y los planes ilimitados.</w:t>
       </w:r>
     </w:p>
     <w:p>
-      <w:r>
-        <w:t>- Revisar si hay clientes con cargos excesivos y si afecta al churn.</w:t>
+      <w:pPr>
+        <w:rPr>
+          <w:lang w:val="es-ES"/>
+        </w:rPr>
+      </w:pPr>
+      <w:r>
+        <w:rPr>
+          <w:lang w:val="es-ES"/>
+        </w:rPr>
+        <w:t xml:space="preserve">- Revisar si hay clientes con cargos excesivos y si afecta al </w:t>
+      </w:r>
+      <w:proofErr w:type="spellStart"/>
+      <w:r>
+        <w:rPr>
+          <w:lang w:val="es-ES"/>
+        </w:rPr>
+        <w:t>churn</w:t>
+      </w:r>
+      <w:proofErr w:type="spellEnd"/>
+      <w:r>
+        <w:rPr>
+          <w:lang w:val="es-ES"/>
+        </w:rPr>
+        <w:t>.</w:t>
       </w:r>
     </w:p>
     <w:p>
       <w:pPr>
         <w:pStyle w:val="Ttulo3"/>
-      </w:pPr>
-      <w:r>
+        <w:rPr>
+          <w:lang w:val="es-ES"/>
+        </w:rPr>
+      </w:pPr>
+      <w:proofErr w:type="spellStart"/>
+      <w:r>
+        <w:rPr>
+          <w:lang w:val="es-ES"/>
+        </w:rPr>
         <w:t>State</w:t>
       </w:r>
+      <w:proofErr w:type="spellEnd"/>
     </w:p>
     <w:p>
-      <w:r>
+      <w:pPr>
+        <w:rPr>
+          <w:lang w:val="es-ES"/>
+        </w:rPr>
+      </w:pPr>
+      <w:r>
+        <w:rPr>
+          <w:lang w:val="es-ES"/>
+        </w:rPr>
         <w:t>Traducción: Estado</w:t>
       </w:r>
     </w:p>
     <w:p>
-      <w:r>
+      <w:pPr>
+        <w:rPr>
+          <w:lang w:val="es-ES"/>
+        </w:rPr>
+      </w:pPr>
+      <w:r>
+        <w:rPr>
+          <w:lang w:val="es-ES"/>
+        </w:rPr>
         <w:t>- Revisar si todos los valores son válidos (códigos de estado correctos).</w:t>
       </w:r>
     </w:p>
     <w:p>
-      <w:r>
+      <w:pPr>
+        <w:rPr>
+          <w:lang w:val="es-ES"/>
+        </w:rPr>
+      </w:pPr>
+      <w:r>
+        <w:rPr>
+          <w:lang w:val="es-ES"/>
+        </w:rPr>
         <w:t>- Analizar si hay estados con mayor tasa de baja.</w:t>
       </w:r>
     </w:p>
     <w:p>
       <w:pPr>
         <w:pStyle w:val="Ttulo3"/>
-      </w:pPr>
-      <w:r>
-        <w:t>Phone Number</w:t>
-      </w:r>
+        <w:rPr>
+          <w:lang w:val="es-ES"/>
+        </w:rPr>
+      </w:pPr>
+      <w:proofErr w:type="spellStart"/>
+      <w:r>
+        <w:rPr>
+          <w:lang w:val="es-ES"/>
+        </w:rPr>
+        <w:t>Phone</w:t>
+      </w:r>
+      <w:proofErr w:type="spellEnd"/>
+      <w:r>
+        <w:rPr>
+          <w:lang w:val="es-ES"/>
+        </w:rPr>
+        <w:t xml:space="preserve"> </w:t>
+      </w:r>
+      <w:proofErr w:type="spellStart"/>
+      <w:r>
+        <w:rPr>
+          <w:lang w:val="es-ES"/>
+        </w:rPr>
+        <w:t>Number</w:t>
+      </w:r>
+      <w:proofErr w:type="spellEnd"/>
     </w:p>
     <w:p>
-      <w:r>
+      <w:pPr>
+        <w:rPr>
+          <w:lang w:val="es-ES"/>
+        </w:rPr>
+      </w:pPr>
+      <w:r>
+        <w:rPr>
+          <w:lang w:val="es-ES"/>
+        </w:rPr>
         <w:t>Traducción: Número de Teléfono</w:t>
       </w:r>
     </w:p>
     <w:p>
-      <w:r>
+      <w:pPr>
+        <w:rPr>
+          <w:lang w:val="es-ES"/>
+        </w:rPr>
+      </w:pPr>
+      <w:r>
+        <w:rPr>
+          <w:lang w:val="es-ES"/>
+        </w:rPr>
         <w:t>- Validar el formato de los números telefónicos (asegurarse de que sean consistentes).</w:t>
       </w:r>
     </w:p>
     <w:p>
-      <w:r>
+      <w:pPr>
+        <w:rPr>
+          <w:lang w:val="es-ES"/>
+        </w:rPr>
+      </w:pPr>
+      <w:r>
+        <w:rPr>
+          <w:lang w:val="es-ES"/>
+        </w:rPr>
         <w:t>- Comprobar si hay números duplicados, lo que podría indicar errores en los datos.</w:t>
       </w:r>
     </w:p>
     <w:p>
       <w:pPr>
         <w:pStyle w:val="Ttulo3"/>
-      </w:pPr>
-      <w:r>
+        <w:rPr>
+          <w:lang w:val="es-ES"/>
+        </w:rPr>
+      </w:pPr>
+      <w:proofErr w:type="spellStart"/>
+      <w:r>
+        <w:rPr>
+          <w:lang w:val="es-ES"/>
+        </w:rPr>
         <w:t>Gender</w:t>
       </w:r>
+      <w:proofErr w:type="spellEnd"/>
     </w:p>
     <w:p>
-      <w:r>
+      <w:pPr>
+        <w:rPr>
+          <w:lang w:val="es-ES"/>
+        </w:rPr>
+      </w:pPr>
+      <w:r>
+        <w:rPr>
+          <w:lang w:val="es-ES"/>
+        </w:rPr>
         <w:t>Traducción: Género</w:t>
       </w:r>
     </w:p>
     <w:p>
-      <w:r>
+      <w:pPr>
+        <w:rPr>
+          <w:lang w:val="es-ES"/>
+        </w:rPr>
+      </w:pPr>
+      <w:r>
+        <w:rPr>
+          <w:lang w:val="es-ES"/>
+        </w:rPr>
         <w:t>- Contiene 3 valores únicos, lo que podría indicar un valor adicional inesperado (por ejemplo, valores vacíos o no clasificados).</w:t>
       </w:r>
     </w:p>
     <w:p>
       <w:pPr>
         <w:pStyle w:val="Ttulo3"/>
-      </w:pPr>
-      <w:r>
-        <w:t>Payment Method</w:t>
-      </w:r>
+        <w:rPr>
+          <w:lang w:val="es-ES"/>
+        </w:rPr>
+      </w:pPr>
+      <w:proofErr w:type="spellStart"/>
+      <w:r>
+        <w:rPr>
+          <w:lang w:val="es-ES"/>
+        </w:rPr>
+        <w:t>Payment</w:t>
+      </w:r>
+      <w:proofErr w:type="spellEnd"/>
+      <w:r>
+        <w:rPr>
+          <w:lang w:val="es-ES"/>
+        </w:rPr>
+        <w:t xml:space="preserve"> </w:t>
+      </w:r>
+      <w:proofErr w:type="spellStart"/>
+      <w:r>
+        <w:rPr>
+          <w:lang w:val="es-ES"/>
+        </w:rPr>
+        <w:t>Method</w:t>
+      </w:r>
+      <w:proofErr w:type="spellEnd"/>
     </w:p>
     <w:p>
-      <w:r>
+      <w:pPr>
+        <w:rPr>
+          <w:lang w:val="es-ES"/>
+        </w:rPr>
+      </w:pPr>
+      <w:r>
+        <w:rPr>
+          <w:lang w:val="es-ES"/>
+        </w:rPr>
         <w:t>Traducción: Método de Pago</w:t>
       </w:r>
     </w:p>
     <w:p>
-      <w:r>
+      <w:pPr>
+        <w:rPr>
+          <w:lang w:val="es-ES"/>
+        </w:rPr>
+      </w:pPr>
+      <w:r>
+        <w:rPr>
+          <w:lang w:val="es-ES"/>
+        </w:rPr>
         <w:t>- Tiene 16 valores nulos, lo cual podría requerir imputación o análisis adicional.</w:t>
       </w:r>
     </w:p>
     <w:p>
       <w:pPr>
         <w:pStyle w:val="Ttulo3"/>
-      </w:pPr>
-      <w:r>
-        <w:t>Monthly Charge</w:t>
-      </w:r>
+        <w:rPr>
+          <w:lang w:val="es-ES"/>
+        </w:rPr>
+      </w:pPr>
+      <w:proofErr w:type="spellStart"/>
+      <w:r>
+        <w:rPr>
+          <w:lang w:val="es-ES"/>
+        </w:rPr>
+        <w:t>Monthly</w:t>
+      </w:r>
+      <w:proofErr w:type="spellEnd"/>
+      <w:r>
+        <w:rPr>
+          <w:lang w:val="es-ES"/>
+        </w:rPr>
+        <w:t xml:space="preserve"> </w:t>
+      </w:r>
+      <w:proofErr w:type="spellStart"/>
+      <w:r>
+        <w:rPr>
+          <w:lang w:val="es-ES"/>
+        </w:rPr>
+        <w:t>Charge</w:t>
+      </w:r>
+      <w:proofErr w:type="spellEnd"/>
     </w:p>
     <w:p>
-      <w:r>
+      <w:pPr>
+        <w:rPr>
+          <w:lang w:val="es-ES"/>
+        </w:rPr>
+      </w:pPr>
+      <w:r>
+        <w:rPr>
+          <w:lang w:val="es-ES"/>
+        </w:rPr>
         <w:t>Traducción: Cargo Mensual</w:t>
       </w:r>
     </w:p>
     <w:p>
-      <w:r>
+      <w:pPr>
+        <w:rPr>
+          <w:lang w:val="es-ES"/>
+        </w:rPr>
+      </w:pPr>
+      <w:r>
+        <w:rPr>
+          <w:lang w:val="es-ES"/>
+        </w:rPr>
         <w:t>- Contiene 21 valores nulos, que podrían afectar análisis financieros o de comportamiento del cliente.</w:t>
       </w:r>
     </w:p>
     <w:p>
       <w:pPr>
         <w:pStyle w:val="Ttulo3"/>
-      </w:pPr>
-      <w:r>
-        <w:t>Total Charges</w:t>
-      </w:r>
+        <w:rPr>
+          <w:lang w:val="es-ES"/>
+        </w:rPr>
+      </w:pPr>
+      <w:proofErr w:type="gramStart"/>
+      <w:r>
+        <w:rPr>
+          <w:lang w:val="es-ES"/>
+        </w:rPr>
+        <w:t>Total</w:t>
+      </w:r>
+      <w:proofErr w:type="gramEnd"/>
+      <w:r>
+        <w:rPr>
+          <w:lang w:val="es-ES"/>
+        </w:rPr>
+        <w:t xml:space="preserve"> </w:t>
+      </w:r>
+      <w:proofErr w:type="spellStart"/>
+      <w:r>
+        <w:rPr>
+          <w:lang w:val="es-ES"/>
+        </w:rPr>
+        <w:t>Charges</w:t>
+      </w:r>
+      <w:proofErr w:type="spellEnd"/>
     </w:p>
     <w:p>
-      <w:r>
+      <w:pPr>
+        <w:rPr>
+          <w:lang w:val="es-ES"/>
+        </w:rPr>
+      </w:pPr>
+      <w:r>
+        <w:rPr>
+          <w:lang w:val="es-ES"/>
+        </w:rPr>
         <w:t>Traducción: Cargos Totales</w:t>
       </w:r>
     </w:p>
     <w:p>
-      <w:r>
-        <w:t>- También tiene 21 valores nulos. Importante corroborar si coinciden con los de "Monthly Charge".</w:t>
+      <w:pPr>
+        <w:rPr>
+          <w:lang w:val="es-ES"/>
+        </w:rPr>
+      </w:pPr>
+      <w:r>
+        <w:rPr>
+          <w:lang w:val="es-ES"/>
+        </w:rPr>
+        <w:t xml:space="preserve">- También tiene 21 valores nulos. Importante corroborar </w:t>
+      </w:r>
+      <w:proofErr w:type="spellStart"/>
+      <w:r>
+        <w:rPr>
+          <w:lang w:val="es-ES"/>
+        </w:rPr>
+        <w:t>si</w:t>
+      </w:r>
+      <w:proofErr w:type="spellEnd"/>
+      <w:r>
+        <w:rPr>
+          <w:lang w:val="es-ES"/>
+        </w:rPr>
+        <w:t xml:space="preserve"> coinciden con los de "</w:t>
+      </w:r>
+      <w:proofErr w:type="spellStart"/>
+      <w:r>
+        <w:rPr>
+          <w:lang w:val="es-ES"/>
+        </w:rPr>
+        <w:t>Monthly</w:t>
+      </w:r>
+      <w:proofErr w:type="spellEnd"/>
+      <w:r>
+        <w:rPr>
+          <w:lang w:val="es-ES"/>
+        </w:rPr>
+        <w:t xml:space="preserve"> </w:t>
+      </w:r>
+      <w:proofErr w:type="spellStart"/>
+      <w:r>
+        <w:rPr>
+          <w:lang w:val="es-ES"/>
+        </w:rPr>
+        <w:t>Charge</w:t>
+      </w:r>
+      <w:proofErr w:type="spellEnd"/>
+      <w:r>
+        <w:rPr>
+          <w:lang w:val="es-ES"/>
+        </w:rPr>
+        <w:t>".</w:t>
       </w:r>
     </w:p>
     <w:p>
       <w:pPr>
         <w:pStyle w:val="Ttulo3"/>
-      </w:pPr>
-      <w:r>
-        <w:t>Churn Category</w:t>
-      </w:r>
+        <w:rPr>
+          <w:lang w:val="es-ES"/>
+        </w:rPr>
+      </w:pPr>
+      <w:proofErr w:type="spellStart"/>
+      <w:r>
+        <w:rPr>
+          <w:lang w:val="es-ES"/>
+        </w:rPr>
+        <w:t>Churn</w:t>
+      </w:r>
+      <w:proofErr w:type="spellEnd"/>
+      <w:r>
+        <w:rPr>
+          <w:lang w:val="es-ES"/>
+        </w:rPr>
+        <w:t xml:space="preserve"> </w:t>
+      </w:r>
+      <w:proofErr w:type="spellStart"/>
+      <w:r>
+        <w:rPr>
+          <w:lang w:val="es-ES"/>
+        </w:rPr>
+        <w:t>Category</w:t>
+      </w:r>
+      <w:proofErr w:type="spellEnd"/>
     </w:p>
     <w:p>
-      <w:r>
+      <w:pPr>
+        <w:rPr>
+          <w:lang w:val="es-ES"/>
+        </w:rPr>
+      </w:pPr>
+      <w:r>
+        <w:rPr>
+          <w:lang w:val="es-ES"/>
+        </w:rPr>
         <w:t>Traducción: Categoría de Baja</w:t>
       </w:r>
     </w:p>
     <w:p>
-      <w:r>
+      <w:pPr>
+        <w:rPr>
+          <w:lang w:val="es-ES"/>
+        </w:rPr>
+      </w:pPr>
+      <w:r>
+        <w:rPr>
+          <w:lang w:val="es-ES"/>
+        </w:rPr>
         <w:t>- Más del 73% de los registros están nulos (5,179 valores nulos).</w:t>
       </w:r>
     </w:p>
     <w:p>
-      <w:r>
+      <w:pPr>
+        <w:rPr>
+          <w:lang w:val="es-ES"/>
+        </w:rPr>
+      </w:pPr>
+      <w:r>
+        <w:rPr>
+          <w:lang w:val="es-ES"/>
+        </w:rPr>
         <w:t>- Validar su relevancia para el análisis.</w:t>
       </w:r>
     </w:p>
     <w:p>
       <w:pPr>
         <w:pStyle w:val="Ttulo3"/>
-      </w:pPr>
-      <w:r>
+        <w:rPr>
+          <w:lang w:val="es-ES"/>
+        </w:rPr>
+      </w:pPr>
+      <w:proofErr w:type="spellStart"/>
+      <w:r>
+        <w:rPr>
+          <w:lang w:val="es-ES"/>
+        </w:rPr>
         <w:lastRenderedPageBreak/>
-        <w:t>Churn Reason</w:t>
+        <w:t>Churn</w:t>
+      </w:r>
+      <w:proofErr w:type="spellEnd"/>
+      <w:r>
+        <w:rPr>
+          <w:lang w:val="es-ES"/>
+        </w:rPr>
+        <w:t xml:space="preserve"> Reason</w:t>
       </w:r>
     </w:p>
     <w:p>
-      <w:r>
+      <w:pPr>
+        <w:rPr>
+          <w:lang w:val="es-ES"/>
+        </w:rPr>
+      </w:pPr>
+      <w:r>
+        <w:rPr>
+          <w:lang w:val="es-ES"/>
+        </w:rPr>
         <w:t>Traducción: Motivo de Baja</w:t>
       </w:r>
     </w:p>
     <w:p>
-      <w:r>
-        <w:t>- Similar a "Churn Category", tiene 5,182 valores nulos, lo que podría limitar su utilidad.</w:t>
+      <w:pPr>
+        <w:rPr>
+          <w:lang w:val="es-ES"/>
+        </w:rPr>
+      </w:pPr>
+      <w:r>
+        <w:rPr>
+          <w:lang w:val="es-ES"/>
+        </w:rPr>
+        <w:t>- Similar a "</w:t>
+      </w:r>
+      <w:proofErr w:type="spellStart"/>
+      <w:r>
+        <w:rPr>
+          <w:lang w:val="es-ES"/>
+        </w:rPr>
+        <w:t>Churn</w:t>
+      </w:r>
+      <w:proofErr w:type="spellEnd"/>
+      <w:r>
+        <w:rPr>
+          <w:lang w:val="es-ES"/>
+        </w:rPr>
+        <w:t xml:space="preserve"> </w:t>
+      </w:r>
+      <w:proofErr w:type="spellStart"/>
+      <w:r>
+        <w:rPr>
+          <w:lang w:val="es-ES"/>
+        </w:rPr>
+        <w:t>Category</w:t>
+      </w:r>
+      <w:proofErr w:type="spellEnd"/>
+      <w:r>
+        <w:rPr>
+          <w:lang w:val="es-ES"/>
+        </w:rPr>
+        <w:t>", tiene 5,182 valores nulos, lo que podría limitar su utilidad.</w:t>
       </w:r>
     </w:p>
     <w:p>
       <w:pPr>
         <w:pStyle w:val="Ttulo3"/>
-      </w:pPr>
-      <w:r>
-        <w:t>Last Transaction Date</w:t>
+        <w:rPr>
+          <w:lang w:val="es-ES"/>
+        </w:rPr>
+      </w:pPr>
+      <w:proofErr w:type="spellStart"/>
+      <w:r>
+        <w:rPr>
+          <w:lang w:val="es-ES"/>
+        </w:rPr>
+        <w:t>Last</w:t>
+      </w:r>
+      <w:proofErr w:type="spellEnd"/>
+      <w:r>
+        <w:rPr>
+          <w:lang w:val="es-ES"/>
+        </w:rPr>
+        <w:t xml:space="preserve"> </w:t>
+      </w:r>
+      <w:proofErr w:type="spellStart"/>
+      <w:r>
+        <w:rPr>
+          <w:lang w:val="es-ES"/>
+        </w:rPr>
+        <w:t>Transaction</w:t>
+      </w:r>
+      <w:proofErr w:type="spellEnd"/>
+      <w:r>
+        <w:rPr>
+          <w:lang w:val="es-ES"/>
+        </w:rPr>
+        <w:t xml:space="preserve"> Date</w:t>
       </w:r>
     </w:p>
     <w:p>
-      <w:r>
+      <w:pPr>
+        <w:rPr>
+          <w:lang w:val="es-ES"/>
+        </w:rPr>
+      </w:pPr>
+      <w:r>
+        <w:rPr>
+          <w:lang w:val="es-ES"/>
+        </w:rPr>
         <w:t>Traducción: Fecha de Última Transacción</w:t>
       </w:r>
     </w:p>
     <w:p>
-      <w:r>
+      <w:pPr>
+        <w:rPr>
+          <w:lang w:val="es-ES"/>
+        </w:rPr>
+      </w:pPr>
+      <w:r>
+        <w:rPr>
+          <w:lang w:val="es-ES"/>
+        </w:rPr>
         <w:t>- Columna de fecha. Validar si todas las fechas son consistentes y están en un formato válido.</w:t>
       </w:r>
     </w:p>
     <w:p>
       <w:pPr>
         <w:pStyle w:val="Ttulo3"/>
-      </w:pPr>
-      <w:r>
-        <w:t>Applied Discount</w:t>
-      </w:r>
+        <w:rPr>
+          <w:lang w:val="es-ES"/>
+        </w:rPr>
+      </w:pPr>
+      <w:proofErr w:type="spellStart"/>
+      <w:r>
+        <w:rPr>
+          <w:lang w:val="es-ES"/>
+        </w:rPr>
+        <w:t>Applied</w:t>
+      </w:r>
+      <w:proofErr w:type="spellEnd"/>
+      <w:r>
+        <w:rPr>
+          <w:lang w:val="es-ES"/>
+        </w:rPr>
+        <w:t xml:space="preserve"> </w:t>
+      </w:r>
+      <w:proofErr w:type="spellStart"/>
+      <w:r>
+        <w:rPr>
+          <w:lang w:val="es-ES"/>
+        </w:rPr>
+        <w:t>Discount</w:t>
+      </w:r>
+      <w:proofErr w:type="spellEnd"/>
     </w:p>
     <w:p>
-      <w:r>
+      <w:pPr>
+        <w:rPr>
+          <w:lang w:val="es-ES"/>
+        </w:rPr>
+      </w:pPr>
+      <w:r>
+        <w:rPr>
+          <w:lang w:val="es-ES"/>
+        </w:rPr>
         <w:t>Traducción: Descuento Aplicado</w:t>
       </w:r>
     </w:p>
     <w:p>
-      <w:r>
+      <w:pPr>
+        <w:rPr>
+          <w:lang w:val="es-ES"/>
+        </w:rPr>
+      </w:pPr>
+      <w:r>
+        <w:rPr>
+          <w:lang w:val="es-ES"/>
+        </w:rPr>
         <w:t>- Es un valor booleano (`True/False`).</w:t>
       </w:r>
     </w:p>
     <w:p>
-      <w:r>
+      <w:pPr>
+        <w:rPr>
+          <w:lang w:val="es-ES"/>
+        </w:rPr>
+      </w:pPr>
+      <w:r>
+        <w:rPr>
+          <w:lang w:val="es-ES"/>
+        </w:rPr>
         <w:t>- Confirmar si la lógica de los descuentos aplicados es consistente.</w:t>
       </w:r>
     </w:p>
     <w:p>
       <w:pPr>
         <w:pStyle w:val="Ttulo3"/>
-      </w:pPr>
-      <w:r>
-        <w:t>Internal Notes</w:t>
+        <w:rPr>
+          <w:lang w:val="es-ES"/>
+        </w:rPr>
+      </w:pPr>
+      <w:proofErr w:type="spellStart"/>
+      <w:r>
+        <w:rPr>
+          <w:lang w:val="es-ES"/>
+        </w:rPr>
+        <w:t>Internal</w:t>
+      </w:r>
+      <w:proofErr w:type="spellEnd"/>
+      <w:r>
+        <w:rPr>
+          <w:lang w:val="es-ES"/>
+        </w:rPr>
+        <w:t xml:space="preserve"> Notes</w:t>
       </w:r>
     </w:p>
     <w:p>
-      <w:r>
+      <w:pPr>
+        <w:rPr>
+          <w:lang w:val="es-ES"/>
+        </w:rPr>
+      </w:pPr>
+      <w:r>
+        <w:rPr>
+          <w:lang w:val="es-ES"/>
+        </w:rPr>
         <w:t>Traducción: Notas Internas</w:t>
       </w:r>
     </w:p>
     <w:p>
-      <w:r>
+      <w:pPr>
+        <w:rPr>
+          <w:lang w:val="es-ES"/>
+        </w:rPr>
+      </w:pPr>
+      <w:r>
+        <w:rPr>
+          <w:lang w:val="es-ES"/>
+        </w:rPr>
         <w:t>- Contiene solo un valor único. Puede ser irrelevante para el análisis.</w:t>
       </w:r>
     </w:p>
     <w:p>
       <w:pPr>
         <w:pStyle w:val="Ttulo2"/>
-      </w:pPr>
-      <w:r>
+        <w:rPr>
+          <w:lang w:val="es-ES"/>
+        </w:rPr>
+      </w:pPr>
+      <w:r>
+        <w:rPr>
+          <w:lang w:val="es-ES"/>
+        </w:rPr>
         <w:t>Columnas Numéricas Clave para Revisar Nulos o Valores Extremos:</w:t>
       </w:r>
     </w:p>
@@ -436,6 +1302,457 @@
       <w:r>
         <w:t>- Number of Complaints or Support</w:t>
       </w:r>
+    </w:p>
+    <w:p/>
+    <w:p>
+      <w:r>
+        <w:t xml:space="preserve">-------------------- </w:t>
+      </w:r>
+    </w:p>
+    <w:p>
+      <w:pPr>
+        <w:rPr>
+          <w:b/>
+          <w:bCs/>
+          <w:lang w:val="es-ES"/>
+        </w:rPr>
+      </w:pPr>
+      <w:r>
+        <w:rPr>
+          <w:b/>
+          <w:bCs/>
+          <w:lang w:val="es-ES"/>
+        </w:rPr>
+        <w:t>Actualización: Anotaciones Clave</w:t>
+      </w:r>
+    </w:p>
+    <w:p>
+      <w:pPr>
+        <w:rPr>
+          <w:b/>
+          <w:bCs/>
+          <w:lang w:val="es-ES"/>
+        </w:rPr>
+      </w:pPr>
+      <w:r>
+        <w:rPr>
+          <w:b/>
+          <w:bCs/>
+          <w:lang w:val="es-ES"/>
+        </w:rPr>
+        <w:t>Segmento del Cliente</w:t>
+      </w:r>
+    </w:p>
+    <w:p>
+      <w:pPr>
+        <w:numPr>
+          <w:ilvl w:val="0"/>
+          <w:numId w:val="10"/>
+        </w:numPr>
+        <w:rPr>
+          <w:lang w:val="es-ES"/>
+        </w:rPr>
+      </w:pPr>
+      <w:r>
+        <w:rPr>
+          <w:b/>
+          <w:bCs/>
+          <w:lang w:val="es-ES"/>
+        </w:rPr>
+        <w:t>Traducción</w:t>
+      </w:r>
+      <w:r>
+        <w:rPr>
+          <w:lang w:val="es-ES"/>
+        </w:rPr>
+        <w:t xml:space="preserve">: </w:t>
+      </w:r>
+      <w:proofErr w:type="spellStart"/>
+      <w:r>
+        <w:rPr>
+          <w:lang w:val="es-ES"/>
+        </w:rPr>
+        <w:t>Customer</w:t>
+      </w:r>
+      <w:proofErr w:type="spellEnd"/>
+      <w:r>
+        <w:rPr>
+          <w:lang w:val="es-ES"/>
+        </w:rPr>
+        <w:t xml:space="preserve"> </w:t>
+      </w:r>
+      <w:proofErr w:type="spellStart"/>
+      <w:r>
+        <w:rPr>
+          <w:lang w:val="es-ES"/>
+        </w:rPr>
+        <w:t>Segment</w:t>
+      </w:r>
+      <w:proofErr w:type="spellEnd"/>
+    </w:p>
+    <w:p>
+      <w:pPr>
+        <w:numPr>
+          <w:ilvl w:val="1"/>
+          <w:numId w:val="10"/>
+        </w:numPr>
+        <w:rPr>
+          <w:lang w:val="es-ES"/>
+        </w:rPr>
+      </w:pPr>
+      <w:r>
+        <w:rPr>
+          <w:lang w:val="es-ES"/>
+        </w:rPr>
+        <w:lastRenderedPageBreak/>
+        <w:t>Los segmentos (alto, medio, bajo) podrían referirse al nivel de uso del cliente.</w:t>
+      </w:r>
+    </w:p>
+    <w:p>
+      <w:pPr>
+        <w:numPr>
+          <w:ilvl w:val="1"/>
+          <w:numId w:val="10"/>
+        </w:numPr>
+        <w:rPr>
+          <w:lang w:val="es-ES"/>
+        </w:rPr>
+      </w:pPr>
+      <w:r>
+        <w:rPr>
+          <w:lang w:val="es-ES"/>
+        </w:rPr>
+        <w:t>Comparar con el "Plan Contratado" para analizar posibles relaciones.</w:t>
+      </w:r>
+    </w:p>
+    <w:p>
+      <w:pPr>
+        <w:numPr>
+          <w:ilvl w:val="1"/>
+          <w:numId w:val="10"/>
+        </w:numPr>
+        <w:rPr>
+          <w:lang w:val="es-ES"/>
+        </w:rPr>
+      </w:pPr>
+      <w:r>
+        <w:rPr>
+          <w:lang w:val="es-ES"/>
+        </w:rPr>
+        <w:t>Por ejemplo, clientes de segmento bajo podrían tener planes más económicos o limitados.</w:t>
+      </w:r>
+    </w:p>
+    <w:p>
+      <w:pPr>
+        <w:rPr>
+          <w:b/>
+          <w:bCs/>
+          <w:lang w:val="es-ES"/>
+        </w:rPr>
+      </w:pPr>
+      <w:r>
+        <w:rPr>
+          <w:b/>
+          <w:bCs/>
+          <w:lang w:val="es-ES"/>
+        </w:rPr>
+        <w:t>Número de Quejas o Soporte</w:t>
+      </w:r>
+    </w:p>
+    <w:p>
+      <w:pPr>
+        <w:numPr>
+          <w:ilvl w:val="0"/>
+          <w:numId w:val="11"/>
+        </w:numPr>
+      </w:pPr>
+      <w:proofErr w:type="spellStart"/>
+      <w:r>
+        <w:rPr>
+          <w:b/>
+          <w:bCs/>
+        </w:rPr>
+        <w:t>Traducción</w:t>
+      </w:r>
+      <w:proofErr w:type="spellEnd"/>
+      <w:r>
+        <w:t>: Number of Complaints or Support</w:t>
+      </w:r>
+    </w:p>
+    <w:p>
+      <w:pPr>
+        <w:numPr>
+          <w:ilvl w:val="1"/>
+          <w:numId w:val="11"/>
+        </w:numPr>
+        <w:rPr>
+          <w:lang w:val="es-ES"/>
+        </w:rPr>
+      </w:pPr>
+      <w:r>
+        <w:rPr>
+          <w:lang w:val="es-ES"/>
+        </w:rPr>
+        <w:t>Esta columna es crítica para medir la tasa de abandono.</w:t>
+      </w:r>
+    </w:p>
+    <w:p>
+      <w:pPr>
+        <w:numPr>
+          <w:ilvl w:val="1"/>
+          <w:numId w:val="11"/>
+        </w:numPr>
+        <w:rPr>
+          <w:lang w:val="es-ES"/>
+        </w:rPr>
+      </w:pPr>
+      <w:r>
+        <w:rPr>
+          <w:lang w:val="es-ES"/>
+        </w:rPr>
+        <w:t xml:space="preserve">Clientes con más quejas podrían estar más propensos al </w:t>
+      </w:r>
+      <w:proofErr w:type="spellStart"/>
+      <w:r>
+        <w:rPr>
+          <w:lang w:val="es-ES"/>
+        </w:rPr>
+        <w:t>churn</w:t>
+      </w:r>
+      <w:proofErr w:type="spellEnd"/>
+      <w:r>
+        <w:rPr>
+          <w:lang w:val="es-ES"/>
+        </w:rPr>
+        <w:t>.</w:t>
+      </w:r>
+    </w:p>
+    <w:p>
+      <w:pPr>
+        <w:numPr>
+          <w:ilvl w:val="1"/>
+          <w:numId w:val="11"/>
+        </w:numPr>
+        <w:rPr>
+          <w:lang w:val="es-ES"/>
+        </w:rPr>
+      </w:pPr>
+      <w:r>
+        <w:rPr>
+          <w:lang w:val="es-ES"/>
+        </w:rPr>
+        <w:t>Confirmar valores numéricos y revisar posibles valores atípicos.</w:t>
+      </w:r>
+    </w:p>
+    <w:p>
+      <w:pPr>
+        <w:rPr>
+          <w:lang w:val="es-ES"/>
+        </w:rPr>
+      </w:pPr>
+      <w:r>
+        <w:rPr>
+          <w:lang w:val="es-ES"/>
+        </w:rPr>
+        <w:pict w14:anchorId="2EB281BC">
+          <v:rect id="_x0000_i1031" style="width:0;height:1.5pt" o:hralign="center" o:hrstd="t" o:hr="t" fillcolor="#a0a0a0" stroked="f"/>
+        </w:pict>
+      </w:r>
+    </w:p>
+    <w:p>
+      <w:pPr>
+        <w:rPr>
+          <w:b/>
+          <w:bCs/>
+          <w:lang w:val="es-ES"/>
+        </w:rPr>
+      </w:pPr>
+      <w:r>
+        <w:rPr>
+          <w:b/>
+          <w:bCs/>
+          <w:lang w:val="es-ES"/>
+        </w:rPr>
+        <w:t>Columnas Clave para la Tasa de Abandono</w:t>
+      </w:r>
+    </w:p>
+    <w:p>
+      <w:pPr>
+        <w:numPr>
+          <w:ilvl w:val="0"/>
+          <w:numId w:val="12"/>
+        </w:numPr>
+      </w:pPr>
+      <w:r>
+        <w:rPr>
+          <w:b/>
+          <w:bCs/>
+        </w:rPr>
+        <w:t>Monthly Charge</w:t>
+      </w:r>
+      <w:r>
+        <w:t xml:space="preserve"> (</w:t>
+      </w:r>
+      <w:proofErr w:type="spellStart"/>
+      <w:r>
+        <w:t>Relevante</w:t>
+      </w:r>
+      <w:proofErr w:type="spellEnd"/>
+      <w:r>
+        <w:t xml:space="preserve"> para churn)</w:t>
+      </w:r>
+    </w:p>
+    <w:p>
+      <w:pPr>
+        <w:numPr>
+          <w:ilvl w:val="0"/>
+          <w:numId w:val="12"/>
+        </w:numPr>
+      </w:pPr>
+      <w:r>
+        <w:rPr>
+          <w:b/>
+          <w:bCs/>
+        </w:rPr>
+        <w:t>Number of Complaints or Support</w:t>
+      </w:r>
+      <w:r>
+        <w:t xml:space="preserve"> (</w:t>
+      </w:r>
+      <w:proofErr w:type="spellStart"/>
+      <w:r>
+        <w:t>Crítica</w:t>
+      </w:r>
+      <w:proofErr w:type="spellEnd"/>
+      <w:r>
+        <w:t xml:space="preserve"> para churn)</w:t>
+      </w:r>
+    </w:p>
+    <w:p>
+      <w:pPr>
+        <w:numPr>
+          <w:ilvl w:val="0"/>
+          <w:numId w:val="12"/>
+        </w:numPr>
+        <w:rPr>
+          <w:lang w:val="es-ES"/>
+        </w:rPr>
+      </w:pPr>
+      <w:proofErr w:type="spellStart"/>
+      <w:r>
+        <w:rPr>
+          <w:b/>
+          <w:bCs/>
+          <w:lang w:val="es-ES"/>
+        </w:rPr>
+        <w:t>Customer</w:t>
+      </w:r>
+      <w:proofErr w:type="spellEnd"/>
+      <w:r>
+        <w:rPr>
+          <w:b/>
+          <w:bCs/>
+          <w:lang w:val="es-ES"/>
+        </w:rPr>
+        <w:t xml:space="preserve"> </w:t>
+      </w:r>
+      <w:proofErr w:type="spellStart"/>
+      <w:r>
+        <w:rPr>
+          <w:b/>
+          <w:bCs/>
+          <w:lang w:val="es-ES"/>
+        </w:rPr>
+        <w:t>Segment</w:t>
+      </w:r>
+      <w:proofErr w:type="spellEnd"/>
+      <w:r>
+        <w:rPr>
+          <w:lang w:val="es-ES"/>
+        </w:rPr>
+        <w:t xml:space="preserve"> (Posible relación con el </w:t>
+      </w:r>
+      <w:proofErr w:type="spellStart"/>
+      <w:r>
+        <w:rPr>
+          <w:lang w:val="es-ES"/>
+        </w:rPr>
+        <w:t>churn</w:t>
+      </w:r>
+      <w:proofErr w:type="spellEnd"/>
+      <w:r>
+        <w:rPr>
+          <w:lang w:val="es-ES"/>
+        </w:rPr>
+        <w:t>)</w:t>
+      </w:r>
+    </w:p>
+    <w:p>
+      <w:pPr>
+        <w:numPr>
+          <w:ilvl w:val="0"/>
+          <w:numId w:val="12"/>
+        </w:numPr>
+        <w:rPr>
+          <w:lang w:val="es-ES"/>
+        </w:rPr>
+      </w:pPr>
+      <w:proofErr w:type="gramStart"/>
+      <w:r>
+        <w:rPr>
+          <w:b/>
+          <w:bCs/>
+          <w:lang w:val="es-ES"/>
+        </w:rPr>
+        <w:t>Extra Data</w:t>
+      </w:r>
+      <w:proofErr w:type="gramEnd"/>
+      <w:r>
+        <w:rPr>
+          <w:b/>
+          <w:bCs/>
+          <w:lang w:val="es-ES"/>
+        </w:rPr>
+        <w:t xml:space="preserve"> </w:t>
+      </w:r>
+      <w:proofErr w:type="spellStart"/>
+      <w:r>
+        <w:rPr>
+          <w:b/>
+          <w:bCs/>
+          <w:lang w:val="es-ES"/>
+        </w:rPr>
+        <w:t>Charges</w:t>
+      </w:r>
+      <w:proofErr w:type="spellEnd"/>
+      <w:r>
+        <w:rPr>
+          <w:lang w:val="es-ES"/>
+        </w:rPr>
+        <w:t xml:space="preserve"> (Correlación con </w:t>
+      </w:r>
+      <w:proofErr w:type="spellStart"/>
+      <w:r>
+        <w:rPr>
+          <w:lang w:val="es-ES"/>
+        </w:rPr>
+        <w:t>churn</w:t>
+      </w:r>
+      <w:proofErr w:type="spellEnd"/>
+      <w:r>
+        <w:rPr>
+          <w:lang w:val="es-ES"/>
+        </w:rPr>
+        <w:t xml:space="preserve"> por uso de datos)</w:t>
+      </w:r>
+    </w:p>
+    <w:p>
+      <w:pPr>
+        <w:rPr>
+          <w:u w:val="single"/>
+          <w:lang w:val="es-ES"/>
+        </w:rPr>
+      </w:pPr>
     </w:p>
     <w:sectPr>
       <w:pgSz w:w="12240" w:h="15840"/>
@@ -617,6 +1934,453 @@
       </w:pPr>
       <w:rPr>
         <w:rFonts w:ascii="Symbol" w:hAnsi="Symbol" w:hint="default"/>
+      </w:rPr>
+    </w:lvl>
+  </w:abstractNum>
+  <w:abstractNum w:abstractNumId="9" w15:restartNumberingAfterBreak="0">
+    <w:nsid w:val="0357446B"/>
+    <w:multiLevelType w:val="multilevel"/>
+    <w:tmpl w:val="E1B6A91A"/>
+    <w:lvl w:ilvl="0">
+      <w:start w:val="1"/>
+      <w:numFmt w:val="bullet"/>
+      <w:lvlText w:val=""/>
+      <w:lvlJc w:val="left"/>
+      <w:pPr>
+        <w:tabs>
+          <w:tab w:val="num" w:pos="720"/>
+        </w:tabs>
+        <w:ind w:left="720" w:hanging="360"/>
+      </w:pPr>
+      <w:rPr>
+        <w:rFonts w:ascii="Symbol" w:hAnsi="Symbol" w:hint="default"/>
+        <w:sz w:val="20"/>
+      </w:rPr>
+    </w:lvl>
+    <w:lvl w:ilvl="1" w:tentative="1">
+      <w:start w:val="1"/>
+      <w:numFmt w:val="bullet"/>
+      <w:lvlText w:val="o"/>
+      <w:lvlJc w:val="left"/>
+      <w:pPr>
+        <w:tabs>
+          <w:tab w:val="num" w:pos="1440"/>
+        </w:tabs>
+        <w:ind w:left="1440" w:hanging="360"/>
+      </w:pPr>
+      <w:rPr>
+        <w:rFonts w:ascii="Courier New" w:hAnsi="Courier New" w:hint="default"/>
+        <w:sz w:val="20"/>
+      </w:rPr>
+    </w:lvl>
+    <w:lvl w:ilvl="2" w:tentative="1">
+      <w:start w:val="1"/>
+      <w:numFmt w:val="bullet"/>
+      <w:lvlText w:val=""/>
+      <w:lvlJc w:val="left"/>
+      <w:pPr>
+        <w:tabs>
+          <w:tab w:val="num" w:pos="2160"/>
+        </w:tabs>
+        <w:ind w:left="2160" w:hanging="360"/>
+      </w:pPr>
+      <w:rPr>
+        <w:rFonts w:ascii="Wingdings" w:hAnsi="Wingdings" w:hint="default"/>
+        <w:sz w:val="20"/>
+      </w:rPr>
+    </w:lvl>
+    <w:lvl w:ilvl="3" w:tentative="1">
+      <w:start w:val="1"/>
+      <w:numFmt w:val="bullet"/>
+      <w:lvlText w:val=""/>
+      <w:lvlJc w:val="left"/>
+      <w:pPr>
+        <w:tabs>
+          <w:tab w:val="num" w:pos="2880"/>
+        </w:tabs>
+        <w:ind w:left="2880" w:hanging="360"/>
+      </w:pPr>
+      <w:rPr>
+        <w:rFonts w:ascii="Wingdings" w:hAnsi="Wingdings" w:hint="default"/>
+        <w:sz w:val="20"/>
+      </w:rPr>
+    </w:lvl>
+    <w:lvl w:ilvl="4" w:tentative="1">
+      <w:start w:val="1"/>
+      <w:numFmt w:val="bullet"/>
+      <w:lvlText w:val=""/>
+      <w:lvlJc w:val="left"/>
+      <w:pPr>
+        <w:tabs>
+          <w:tab w:val="num" w:pos="3600"/>
+        </w:tabs>
+        <w:ind w:left="3600" w:hanging="360"/>
+      </w:pPr>
+      <w:rPr>
+        <w:rFonts w:ascii="Wingdings" w:hAnsi="Wingdings" w:hint="default"/>
+        <w:sz w:val="20"/>
+      </w:rPr>
+    </w:lvl>
+    <w:lvl w:ilvl="5" w:tentative="1">
+      <w:start w:val="1"/>
+      <w:numFmt w:val="bullet"/>
+      <w:lvlText w:val=""/>
+      <w:lvlJc w:val="left"/>
+      <w:pPr>
+        <w:tabs>
+          <w:tab w:val="num" w:pos="4320"/>
+        </w:tabs>
+        <w:ind w:left="4320" w:hanging="360"/>
+      </w:pPr>
+      <w:rPr>
+        <w:rFonts w:ascii="Wingdings" w:hAnsi="Wingdings" w:hint="default"/>
+        <w:sz w:val="20"/>
+      </w:rPr>
+    </w:lvl>
+    <w:lvl w:ilvl="6" w:tentative="1">
+      <w:start w:val="1"/>
+      <w:numFmt w:val="bullet"/>
+      <w:lvlText w:val=""/>
+      <w:lvlJc w:val="left"/>
+      <w:pPr>
+        <w:tabs>
+          <w:tab w:val="num" w:pos="5040"/>
+        </w:tabs>
+        <w:ind w:left="5040" w:hanging="360"/>
+      </w:pPr>
+      <w:rPr>
+        <w:rFonts w:ascii="Wingdings" w:hAnsi="Wingdings" w:hint="default"/>
+        <w:sz w:val="20"/>
+      </w:rPr>
+    </w:lvl>
+    <w:lvl w:ilvl="7" w:tentative="1">
+      <w:start w:val="1"/>
+      <w:numFmt w:val="bullet"/>
+      <w:lvlText w:val=""/>
+      <w:lvlJc w:val="left"/>
+      <w:pPr>
+        <w:tabs>
+          <w:tab w:val="num" w:pos="5760"/>
+        </w:tabs>
+        <w:ind w:left="5760" w:hanging="360"/>
+      </w:pPr>
+      <w:rPr>
+        <w:rFonts w:ascii="Wingdings" w:hAnsi="Wingdings" w:hint="default"/>
+        <w:sz w:val="20"/>
+      </w:rPr>
+    </w:lvl>
+    <w:lvl w:ilvl="8" w:tentative="1">
+      <w:start w:val="1"/>
+      <w:numFmt w:val="bullet"/>
+      <w:lvlText w:val=""/>
+      <w:lvlJc w:val="left"/>
+      <w:pPr>
+        <w:tabs>
+          <w:tab w:val="num" w:pos="6480"/>
+        </w:tabs>
+        <w:ind w:left="6480" w:hanging="360"/>
+      </w:pPr>
+      <w:rPr>
+        <w:rFonts w:ascii="Wingdings" w:hAnsi="Wingdings" w:hint="default"/>
+        <w:sz w:val="20"/>
+      </w:rPr>
+    </w:lvl>
+  </w:abstractNum>
+  <w:abstractNum w:abstractNumId="10" w15:restartNumberingAfterBreak="0">
+    <w:nsid w:val="10C34615"/>
+    <w:multiLevelType w:val="multilevel"/>
+    <w:tmpl w:val="D196DFA8"/>
+    <w:lvl w:ilvl="0">
+      <w:start w:val="1"/>
+      <w:numFmt w:val="bullet"/>
+      <w:lvlText w:val=""/>
+      <w:lvlJc w:val="left"/>
+      <w:pPr>
+        <w:tabs>
+          <w:tab w:val="num" w:pos="720"/>
+        </w:tabs>
+        <w:ind w:left="720" w:hanging="360"/>
+      </w:pPr>
+      <w:rPr>
+        <w:rFonts w:ascii="Symbol" w:hAnsi="Symbol" w:hint="default"/>
+        <w:sz w:val="20"/>
+      </w:rPr>
+    </w:lvl>
+    <w:lvl w:ilvl="1">
+      <w:start w:val="1"/>
+      <w:numFmt w:val="bullet"/>
+      <w:lvlText w:val="o"/>
+      <w:lvlJc w:val="left"/>
+      <w:pPr>
+        <w:tabs>
+          <w:tab w:val="num" w:pos="1440"/>
+        </w:tabs>
+        <w:ind w:left="1440" w:hanging="360"/>
+      </w:pPr>
+      <w:rPr>
+        <w:rFonts w:ascii="Courier New" w:hAnsi="Courier New" w:hint="default"/>
+        <w:sz w:val="20"/>
+      </w:rPr>
+    </w:lvl>
+    <w:lvl w:ilvl="2" w:tentative="1">
+      <w:start w:val="1"/>
+      <w:numFmt w:val="bullet"/>
+      <w:lvlText w:val=""/>
+      <w:lvlJc w:val="left"/>
+      <w:pPr>
+        <w:tabs>
+          <w:tab w:val="num" w:pos="2160"/>
+        </w:tabs>
+        <w:ind w:left="2160" w:hanging="360"/>
+      </w:pPr>
+      <w:rPr>
+        <w:rFonts w:ascii="Wingdings" w:hAnsi="Wingdings" w:hint="default"/>
+        <w:sz w:val="20"/>
+      </w:rPr>
+    </w:lvl>
+    <w:lvl w:ilvl="3" w:tentative="1">
+      <w:start w:val="1"/>
+      <w:numFmt w:val="bullet"/>
+      <w:lvlText w:val=""/>
+      <w:lvlJc w:val="left"/>
+      <w:pPr>
+        <w:tabs>
+          <w:tab w:val="num" w:pos="2880"/>
+        </w:tabs>
+        <w:ind w:left="2880" w:hanging="360"/>
+      </w:pPr>
+      <w:rPr>
+        <w:rFonts w:ascii="Wingdings" w:hAnsi="Wingdings" w:hint="default"/>
+        <w:sz w:val="20"/>
+      </w:rPr>
+    </w:lvl>
+    <w:lvl w:ilvl="4" w:tentative="1">
+      <w:start w:val="1"/>
+      <w:numFmt w:val="bullet"/>
+      <w:lvlText w:val=""/>
+      <w:lvlJc w:val="left"/>
+      <w:pPr>
+        <w:tabs>
+          <w:tab w:val="num" w:pos="3600"/>
+        </w:tabs>
+        <w:ind w:left="3600" w:hanging="360"/>
+      </w:pPr>
+      <w:rPr>
+        <w:rFonts w:ascii="Wingdings" w:hAnsi="Wingdings" w:hint="default"/>
+        <w:sz w:val="20"/>
+      </w:rPr>
+    </w:lvl>
+    <w:lvl w:ilvl="5" w:tentative="1">
+      <w:start w:val="1"/>
+      <w:numFmt w:val="bullet"/>
+      <w:lvlText w:val=""/>
+      <w:lvlJc w:val="left"/>
+      <w:pPr>
+        <w:tabs>
+          <w:tab w:val="num" w:pos="4320"/>
+        </w:tabs>
+        <w:ind w:left="4320" w:hanging="360"/>
+      </w:pPr>
+      <w:rPr>
+        <w:rFonts w:ascii="Wingdings" w:hAnsi="Wingdings" w:hint="default"/>
+        <w:sz w:val="20"/>
+      </w:rPr>
+    </w:lvl>
+    <w:lvl w:ilvl="6" w:tentative="1">
+      <w:start w:val="1"/>
+      <w:numFmt w:val="bullet"/>
+      <w:lvlText w:val=""/>
+      <w:lvlJc w:val="left"/>
+      <w:pPr>
+        <w:tabs>
+          <w:tab w:val="num" w:pos="5040"/>
+        </w:tabs>
+        <w:ind w:left="5040" w:hanging="360"/>
+      </w:pPr>
+      <w:rPr>
+        <w:rFonts w:ascii="Wingdings" w:hAnsi="Wingdings" w:hint="default"/>
+        <w:sz w:val="20"/>
+      </w:rPr>
+    </w:lvl>
+    <w:lvl w:ilvl="7" w:tentative="1">
+      <w:start w:val="1"/>
+      <w:numFmt w:val="bullet"/>
+      <w:lvlText w:val=""/>
+      <w:lvlJc w:val="left"/>
+      <w:pPr>
+        <w:tabs>
+          <w:tab w:val="num" w:pos="5760"/>
+        </w:tabs>
+        <w:ind w:left="5760" w:hanging="360"/>
+      </w:pPr>
+      <w:rPr>
+        <w:rFonts w:ascii="Wingdings" w:hAnsi="Wingdings" w:hint="default"/>
+        <w:sz w:val="20"/>
+      </w:rPr>
+    </w:lvl>
+    <w:lvl w:ilvl="8" w:tentative="1">
+      <w:start w:val="1"/>
+      <w:numFmt w:val="bullet"/>
+      <w:lvlText w:val=""/>
+      <w:lvlJc w:val="left"/>
+      <w:pPr>
+        <w:tabs>
+          <w:tab w:val="num" w:pos="6480"/>
+        </w:tabs>
+        <w:ind w:left="6480" w:hanging="360"/>
+      </w:pPr>
+      <w:rPr>
+        <w:rFonts w:ascii="Wingdings" w:hAnsi="Wingdings" w:hint="default"/>
+        <w:sz w:val="20"/>
+      </w:rPr>
+    </w:lvl>
+  </w:abstractNum>
+  <w:abstractNum w:abstractNumId="11" w15:restartNumberingAfterBreak="0">
+    <w:nsid w:val="260B2B45"/>
+    <w:multiLevelType w:val="multilevel"/>
+    <w:tmpl w:val="59BE5E1C"/>
+    <w:lvl w:ilvl="0">
+      <w:start w:val="1"/>
+      <w:numFmt w:val="bullet"/>
+      <w:lvlText w:val=""/>
+      <w:lvlJc w:val="left"/>
+      <w:pPr>
+        <w:tabs>
+          <w:tab w:val="num" w:pos="720"/>
+        </w:tabs>
+        <w:ind w:left="720" w:hanging="360"/>
+      </w:pPr>
+      <w:rPr>
+        <w:rFonts w:ascii="Symbol" w:hAnsi="Symbol" w:hint="default"/>
+        <w:sz w:val="20"/>
+      </w:rPr>
+    </w:lvl>
+    <w:lvl w:ilvl="1">
+      <w:start w:val="1"/>
+      <w:numFmt w:val="bullet"/>
+      <w:lvlText w:val="o"/>
+      <w:lvlJc w:val="left"/>
+      <w:pPr>
+        <w:tabs>
+          <w:tab w:val="num" w:pos="1440"/>
+        </w:tabs>
+        <w:ind w:left="1440" w:hanging="360"/>
+      </w:pPr>
+      <w:rPr>
+        <w:rFonts w:ascii="Courier New" w:hAnsi="Courier New" w:hint="default"/>
+        <w:sz w:val="20"/>
+      </w:rPr>
+    </w:lvl>
+    <w:lvl w:ilvl="2" w:tentative="1">
+      <w:start w:val="1"/>
+      <w:numFmt w:val="bullet"/>
+      <w:lvlText w:val=""/>
+      <w:lvlJc w:val="left"/>
+      <w:pPr>
+        <w:tabs>
+          <w:tab w:val="num" w:pos="2160"/>
+        </w:tabs>
+        <w:ind w:left="2160" w:hanging="360"/>
+      </w:pPr>
+      <w:rPr>
+        <w:rFonts w:ascii="Wingdings" w:hAnsi="Wingdings" w:hint="default"/>
+        <w:sz w:val="20"/>
+      </w:rPr>
+    </w:lvl>
+    <w:lvl w:ilvl="3" w:tentative="1">
+      <w:start w:val="1"/>
+      <w:numFmt w:val="bullet"/>
+      <w:lvlText w:val=""/>
+      <w:lvlJc w:val="left"/>
+      <w:pPr>
+        <w:tabs>
+          <w:tab w:val="num" w:pos="2880"/>
+        </w:tabs>
+        <w:ind w:left="2880" w:hanging="360"/>
+      </w:pPr>
+      <w:rPr>
+        <w:rFonts w:ascii="Wingdings" w:hAnsi="Wingdings" w:hint="default"/>
+        <w:sz w:val="20"/>
+      </w:rPr>
+    </w:lvl>
+    <w:lvl w:ilvl="4" w:tentative="1">
+      <w:start w:val="1"/>
+      <w:numFmt w:val="bullet"/>
+      <w:lvlText w:val=""/>
+      <w:lvlJc w:val="left"/>
+      <w:pPr>
+        <w:tabs>
+          <w:tab w:val="num" w:pos="3600"/>
+        </w:tabs>
+        <w:ind w:left="3600" w:hanging="360"/>
+      </w:pPr>
+      <w:rPr>
+        <w:rFonts w:ascii="Wingdings" w:hAnsi="Wingdings" w:hint="default"/>
+        <w:sz w:val="20"/>
+      </w:rPr>
+    </w:lvl>
+    <w:lvl w:ilvl="5" w:tentative="1">
+      <w:start w:val="1"/>
+      <w:numFmt w:val="bullet"/>
+      <w:lvlText w:val=""/>
+      <w:lvlJc w:val="left"/>
+      <w:pPr>
+        <w:tabs>
+          <w:tab w:val="num" w:pos="4320"/>
+        </w:tabs>
+        <w:ind w:left="4320" w:hanging="360"/>
+      </w:pPr>
+      <w:rPr>
+        <w:rFonts w:ascii="Wingdings" w:hAnsi="Wingdings" w:hint="default"/>
+        <w:sz w:val="20"/>
+      </w:rPr>
+    </w:lvl>
+    <w:lvl w:ilvl="6" w:tentative="1">
+      <w:start w:val="1"/>
+      <w:numFmt w:val="bullet"/>
+      <w:lvlText w:val=""/>
+      <w:lvlJc w:val="left"/>
+      <w:pPr>
+        <w:tabs>
+          <w:tab w:val="num" w:pos="5040"/>
+        </w:tabs>
+        <w:ind w:left="5040" w:hanging="360"/>
+      </w:pPr>
+      <w:rPr>
+        <w:rFonts w:ascii="Wingdings" w:hAnsi="Wingdings" w:hint="default"/>
+        <w:sz w:val="20"/>
+      </w:rPr>
+    </w:lvl>
+    <w:lvl w:ilvl="7" w:tentative="1">
+      <w:start w:val="1"/>
+      <w:numFmt w:val="bullet"/>
+      <w:lvlText w:val=""/>
+      <w:lvlJc w:val="left"/>
+      <w:pPr>
+        <w:tabs>
+          <w:tab w:val="num" w:pos="5760"/>
+        </w:tabs>
+        <w:ind w:left="5760" w:hanging="360"/>
+      </w:pPr>
+      <w:rPr>
+        <w:rFonts w:ascii="Wingdings" w:hAnsi="Wingdings" w:hint="default"/>
+        <w:sz w:val="20"/>
+      </w:rPr>
+    </w:lvl>
+    <w:lvl w:ilvl="8" w:tentative="1">
+      <w:start w:val="1"/>
+      <w:numFmt w:val="bullet"/>
+      <w:lvlText w:val=""/>
+      <w:lvlJc w:val="left"/>
+      <w:pPr>
+        <w:tabs>
+          <w:tab w:val="num" w:pos="6480"/>
+        </w:tabs>
+        <w:ind w:left="6480" w:hanging="360"/>
+      </w:pPr>
+      <w:rPr>
+        <w:rFonts w:ascii="Wingdings" w:hAnsi="Wingdings" w:hint="default"/>
+        <w:sz w:val="20"/>
       </w:rPr>
     </w:lvl>
   </w:abstractNum>
@@ -646,6 +2410,15 @@
   </w:num>
   <w:num w:numId="9" w16cid:durableId="879787413">
     <w:abstractNumId w:val="0"/>
+  </w:num>
+  <w:num w:numId="10" w16cid:durableId="1898853660">
+    <w:abstractNumId w:val="10"/>
+  </w:num>
+  <w:num w:numId="11" w16cid:durableId="1606499985">
+    <w:abstractNumId w:val="11"/>
+  </w:num>
+  <w:num w:numId="12" w16cid:durableId="2087259039">
+    <w:abstractNumId w:val="9"/>
   </w:num>
 </w:numbering>
 </file>
@@ -1253,7 +3026,6 @@
   <w:style w:type="character" w:default="1" w:styleId="Fuentedeprrafopredeter">
     <w:name w:val="Default Paragraph Font"/>
     <w:uiPriority w:val="1"/>
-    <w:semiHidden/>
     <w:unhideWhenUsed/>
   </w:style>
   <w:style w:type="table" w:default="1" w:styleId="Tablanormal">

</xml_diff>

<commit_message>
Actualización del análisis y reorganización de datos transformados
</commit_message>
<xml_diff>
--- a/Documentos/Analisis_Proyecto_Amazon.docx
+++ b/Documentos/Analisis_Proyecto_Amazon.docx
@@ -1305,11 +1305,6 @@
     </w:p>
     <w:p/>
     <w:p>
-      <w:r>
-        <w:t xml:space="preserve">-------------------- </w:t>
-      </w:r>
-    </w:p>
-    <w:p>
       <w:pPr>
         <w:rPr>
           <w:b/>
@@ -1323,24 +1318,7 @@
           <w:bCs/>
           <w:lang w:val="es-ES"/>
         </w:rPr>
-        <w:t>Actualización: Anotaciones Clave</w:t>
-      </w:r>
-    </w:p>
-    <w:p>
-      <w:pPr>
-        <w:rPr>
-          <w:b/>
-          <w:bCs/>
-          <w:lang w:val="es-ES"/>
-        </w:rPr>
-      </w:pPr>
-      <w:r>
-        <w:rPr>
-          <w:b/>
-          <w:bCs/>
-          <w:lang w:val="es-ES"/>
-        </w:rPr>
-        <w:t>Segmento del Cliente</w:t>
+        <w:t>Columnas Clave para la Tasa de Abandono</w:t>
       </w:r>
     </w:p>
     <w:p>
@@ -1349,102 +1327,189 @@
           <w:ilvl w:val="0"/>
           <w:numId w:val="10"/>
         </w:numPr>
-        <w:rPr>
-          <w:lang w:val="es-ES"/>
-        </w:rPr>
       </w:pPr>
       <w:r>
         <w:rPr>
           <w:b/>
           <w:bCs/>
-          <w:lang w:val="es-ES"/>
-        </w:rPr>
-        <w:t>Traducción</w:t>
-      </w:r>
-      <w:r>
-        <w:rPr>
-          <w:lang w:val="es-ES"/>
-        </w:rPr>
-        <w:t xml:space="preserve">: </w:t>
+        </w:rPr>
+        <w:t>Monthly Charge</w:t>
+      </w:r>
+      <w:r>
+        <w:t xml:space="preserve"> (</w:t>
       </w:r>
       <w:proofErr w:type="spellStart"/>
       <w:r>
-        <w:rPr>
-          <w:lang w:val="es-ES"/>
-        </w:rPr>
-        <w:t>Customer</w:t>
+        <w:t>Relevante</w:t>
       </w:r>
       <w:proofErr w:type="spellEnd"/>
       <w:r>
-        <w:rPr>
-          <w:lang w:val="es-ES"/>
-        </w:rPr>
-        <w:t xml:space="preserve"> </w:t>
-      </w:r>
-      <w:proofErr w:type="spellStart"/>
-      <w:r>
-        <w:rPr>
-          <w:lang w:val="es-ES"/>
-        </w:rPr>
-        <w:t>Segment</w:t>
-      </w:r>
-      <w:proofErr w:type="spellEnd"/>
+        <w:t xml:space="preserve"> para churn).</w:t>
+      </w:r>
     </w:p>
     <w:p>
       <w:pPr>
         <w:numPr>
-          <w:ilvl w:val="1"/>
+          <w:ilvl w:val="0"/>
           <w:numId w:val="10"/>
         </w:numPr>
-        <w:rPr>
-          <w:lang w:val="es-ES"/>
-        </w:rPr>
-      </w:pPr>
-      <w:r>
-        <w:rPr>
-          <w:lang w:val="es-ES"/>
-        </w:rPr>
-        <w:lastRenderedPageBreak/>
-        <w:t>Los segmentos (alto, medio, bajo) podrían referirse al nivel de uso del cliente.</w:t>
+      </w:pPr>
+      <w:r>
+        <w:rPr>
+          <w:b/>
+          <w:bCs/>
+        </w:rPr>
+        <w:t>Number of Complaints or Support</w:t>
+      </w:r>
+      <w:r>
+        <w:t xml:space="preserve"> (</w:t>
+      </w:r>
+      <w:proofErr w:type="spellStart"/>
+      <w:r>
+        <w:t>Crítica</w:t>
+      </w:r>
+      <w:proofErr w:type="spellEnd"/>
+      <w:r>
+        <w:t xml:space="preserve"> para churn).</w:t>
       </w:r>
     </w:p>
     <w:p>
       <w:pPr>
         <w:numPr>
-          <w:ilvl w:val="1"/>
+          <w:ilvl w:val="0"/>
           <w:numId w:val="10"/>
         </w:numPr>
         <w:rPr>
           <w:lang w:val="es-ES"/>
         </w:rPr>
       </w:pPr>
-      <w:r>
-        <w:rPr>
-          <w:lang w:val="es-ES"/>
-        </w:rPr>
-        <w:t>Comparar con el "Plan Contratado" para analizar posibles relaciones.</w:t>
+      <w:proofErr w:type="spellStart"/>
+      <w:r>
+        <w:rPr>
+          <w:b/>
+          <w:bCs/>
+          <w:lang w:val="es-ES"/>
+        </w:rPr>
+        <w:t>Customer</w:t>
+      </w:r>
+      <w:proofErr w:type="spellEnd"/>
+      <w:r>
+        <w:rPr>
+          <w:b/>
+          <w:bCs/>
+          <w:lang w:val="es-ES"/>
+        </w:rPr>
+        <w:t xml:space="preserve"> </w:t>
+      </w:r>
+      <w:proofErr w:type="spellStart"/>
+      <w:r>
+        <w:rPr>
+          <w:b/>
+          <w:bCs/>
+          <w:lang w:val="es-ES"/>
+        </w:rPr>
+        <w:t>Segment</w:t>
+      </w:r>
+      <w:proofErr w:type="spellEnd"/>
+      <w:r>
+        <w:rPr>
+          <w:lang w:val="es-ES"/>
+        </w:rPr>
+        <w:t xml:space="preserve"> (Posible relación con el </w:t>
+      </w:r>
+      <w:proofErr w:type="spellStart"/>
+      <w:r>
+        <w:rPr>
+          <w:lang w:val="es-ES"/>
+        </w:rPr>
+        <w:t>churn</w:t>
+      </w:r>
+      <w:proofErr w:type="spellEnd"/>
+      <w:r>
+        <w:rPr>
+          <w:lang w:val="es-ES"/>
+        </w:rPr>
+        <w:t>).</w:t>
       </w:r>
     </w:p>
     <w:p>
       <w:pPr>
         <w:numPr>
-          <w:ilvl w:val="1"/>
+          <w:ilvl w:val="0"/>
           <w:numId w:val="10"/>
         </w:numPr>
         <w:rPr>
           <w:lang w:val="es-ES"/>
         </w:rPr>
       </w:pPr>
-      <w:r>
-        <w:rPr>
-          <w:lang w:val="es-ES"/>
-        </w:rPr>
-        <w:t>Por ejemplo, clientes de segmento bajo podrían tener planes más económicos o limitados.</w:t>
+      <w:proofErr w:type="gramStart"/>
+      <w:r>
+        <w:rPr>
+          <w:b/>
+          <w:bCs/>
+          <w:lang w:val="es-ES"/>
+        </w:rPr>
+        <w:t>Extra Data</w:t>
+      </w:r>
+      <w:proofErr w:type="gramEnd"/>
+      <w:r>
+        <w:rPr>
+          <w:b/>
+          <w:bCs/>
+          <w:lang w:val="es-ES"/>
+        </w:rPr>
+        <w:t xml:space="preserve"> </w:t>
+      </w:r>
+      <w:proofErr w:type="spellStart"/>
+      <w:r>
+        <w:rPr>
+          <w:b/>
+          <w:bCs/>
+          <w:lang w:val="es-ES"/>
+        </w:rPr>
+        <w:t>Charges</w:t>
+      </w:r>
+      <w:proofErr w:type="spellEnd"/>
+      <w:r>
+        <w:rPr>
+          <w:lang w:val="es-ES"/>
+        </w:rPr>
+        <w:t xml:space="preserve"> (Correlación con </w:t>
+      </w:r>
+      <w:proofErr w:type="spellStart"/>
+      <w:r>
+        <w:rPr>
+          <w:lang w:val="es-ES"/>
+        </w:rPr>
+        <w:t>churn</w:t>
+      </w:r>
+      <w:proofErr w:type="spellEnd"/>
+      <w:r>
+        <w:rPr>
+          <w:lang w:val="es-ES"/>
+        </w:rPr>
+        <w:t xml:space="preserve"> por uso de datos).</w:t>
       </w:r>
     </w:p>
     <w:p>
       <w:pPr>
         <w:rPr>
+          <w:lang w:val="es-ES"/>
+        </w:rPr>
+      </w:pPr>
+      <w:r>
+        <w:rPr>
+          <w:lang w:val="es-ES"/>
+        </w:rPr>
+        <w:lastRenderedPageBreak/>
+        <w:pict w14:anchorId="34B34FFE">
+          <v:rect id="_x0000_i1031" style="width:0;height:1.5pt" o:hralign="center" o:hrstd="t" o:hr="t" fillcolor="#a0a0a0" stroked="f"/>
+        </w:pict>
+      </w:r>
+    </w:p>
+    <w:p>
+      <w:pPr>
+        <w:rPr>
           <w:b/>
           <w:bCs/>
           <w:lang w:val="es-ES"/>
@@ -1456,7 +1521,7 @@
           <w:bCs/>
           <w:lang w:val="es-ES"/>
         </w:rPr>
-        <w:t>Número de Quejas o Soporte</w:t>
+        <w:t>Factores Clave para la Tasa de Abandono</w:t>
       </w:r>
     </w:p>
     <w:p>
@@ -1465,18 +1530,53 @@
           <w:ilvl w:val="0"/>
           <w:numId w:val="11"/>
         </w:numPr>
-      </w:pPr>
-      <w:proofErr w:type="spellStart"/>
+        <w:rPr>
+          <w:lang w:val="es-ES"/>
+        </w:rPr>
+      </w:pPr>
       <w:r>
         <w:rPr>
           <w:b/>
           <w:bCs/>
-        </w:rPr>
-        <w:t>Traducción</w:t>
+          <w:lang w:val="es-ES"/>
+        </w:rPr>
+        <w:t>Duración de la Cuenta (</w:t>
+      </w:r>
+      <w:proofErr w:type="spellStart"/>
+      <w:r>
+        <w:rPr>
+          <w:b/>
+          <w:bCs/>
+          <w:lang w:val="es-ES"/>
+        </w:rPr>
+        <w:t>Account</w:t>
       </w:r>
       <w:proofErr w:type="spellEnd"/>
       <w:r>
-        <w:t>: Number of Complaints or Support</w:t>
+        <w:rPr>
+          <w:b/>
+          <w:bCs/>
+          <w:lang w:val="es-ES"/>
+        </w:rPr>
+        <w:t xml:space="preserve"> </w:t>
+      </w:r>
+      <w:proofErr w:type="spellStart"/>
+      <w:r>
+        <w:rPr>
+          <w:b/>
+          <w:bCs/>
+          <w:lang w:val="es-ES"/>
+        </w:rPr>
+        <w:t>Length</w:t>
+      </w:r>
+      <w:proofErr w:type="spellEnd"/>
+      <w:r>
+        <w:rPr>
+          <w:b/>
+          <w:bCs/>
+          <w:lang w:val="es-ES"/>
+        </w:rPr>
+        <w:t>)</w:t>
       </w:r>
     </w:p>
     <w:p>
@@ -1493,7 +1593,7 @@
         <w:rPr>
           <w:lang w:val="es-ES"/>
         </w:rPr>
-        <w:t>Esta columna es crítica para medir la tasa de abandono.</w:t>
+        <w:t>¿Cuántos meses ha estado el cliente en el servicio antes de abandonar?</w:t>
       </w:r>
     </w:p>
     <w:p>
@@ -1510,7 +1610,7 @@
         <w:rPr>
           <w:lang w:val="es-ES"/>
         </w:rPr>
-        <w:t xml:space="preserve">Clientes con más quejas podrían estar más propensos al </w:t>
+        <w:t xml:space="preserve">Analizar si los clientes con menor antigüedad tienen mayor probabilidad de </w:t>
       </w:r>
       <w:proofErr w:type="spellStart"/>
       <w:r>
@@ -1525,6 +1625,61 @@
           <w:lang w:val="es-ES"/>
         </w:rPr>
         <w:t>.</w:t>
+      </w:r>
+    </w:p>
+    <w:p>
+      <w:pPr>
+        <w:numPr>
+          <w:ilvl w:val="0"/>
+          <w:numId w:val="11"/>
+        </w:numPr>
+        <w:rPr>
+          <w:lang w:val="es-ES"/>
+        </w:rPr>
+      </w:pPr>
+      <w:r>
+        <w:rPr>
+          <w:b/>
+          <w:bCs/>
+          <w:lang w:val="es-ES"/>
+        </w:rPr>
+        <w:t>Antigüedad del Cliente (</w:t>
+      </w:r>
+      <w:proofErr w:type="spellStart"/>
+      <w:r>
+        <w:rPr>
+          <w:b/>
+          <w:bCs/>
+          <w:lang w:val="es-ES"/>
+        </w:rPr>
+        <w:t>Customer</w:t>
+      </w:r>
+      <w:proofErr w:type="spellEnd"/>
+      <w:r>
+        <w:rPr>
+          <w:b/>
+          <w:bCs/>
+          <w:lang w:val="es-ES"/>
+        </w:rPr>
+        <w:t xml:space="preserve"> </w:t>
+      </w:r>
+      <w:proofErr w:type="spellStart"/>
+      <w:r>
+        <w:rPr>
+          <w:b/>
+          <w:bCs/>
+          <w:lang w:val="es-ES"/>
+        </w:rPr>
+        <w:t>Tenure</w:t>
+      </w:r>
+      <w:proofErr w:type="spellEnd"/>
+      <w:r>
+        <w:rPr>
+          <w:b/>
+          <w:bCs/>
+          <w:lang w:val="es-ES"/>
+        </w:rPr>
+        <w:t>)</w:t>
       </w:r>
     </w:p>
     <w:p>
@@ -1541,215 +1696,835 @@
         <w:rPr>
           <w:lang w:val="es-ES"/>
         </w:rPr>
-        <w:t>Confirmar valores numéricos y revisar posibles valores atípicos.</w:t>
+        <w:t>Comparar con la duración de la cuenta para entender si hay diferencias.</w:t>
       </w:r>
     </w:p>
     <w:p>
       <w:pPr>
-        <w:rPr>
-          <w:lang w:val="es-ES"/>
-        </w:rPr>
-      </w:pPr>
-      <w:r>
-        <w:rPr>
-          <w:lang w:val="es-ES"/>
-        </w:rPr>
-        <w:pict w14:anchorId="2EB281BC">
-          <v:rect id="_x0000_i1031" style="width:0;height:1.5pt" o:hralign="center" o:hrstd="t" o:hr="t" fillcolor="#a0a0a0" stroked="f"/>
-        </w:pict>
+        <w:numPr>
+          <w:ilvl w:val="1"/>
+          <w:numId w:val="11"/>
+        </w:numPr>
+        <w:rPr>
+          <w:lang w:val="es-ES"/>
+        </w:rPr>
+      </w:pPr>
+      <w:r>
+        <w:rPr>
+          <w:lang w:val="es-ES"/>
+        </w:rPr>
+        <w:t>Relacionar la antigüedad con la tasa de abandono y los segmentos de cliente.</w:t>
       </w:r>
     </w:p>
     <w:p>
       <w:pPr>
+        <w:numPr>
+          <w:ilvl w:val="0"/>
+          <w:numId w:val="11"/>
+        </w:numPr>
+        <w:rPr>
+          <w:lang w:val="es-ES"/>
+        </w:rPr>
+      </w:pPr>
+      <w:r>
         <w:rPr>
           <w:b/>
           <w:bCs/>
           <w:lang w:val="es-ES"/>
         </w:rPr>
-      </w:pPr>
+        <w:t>Género (</w:t>
+      </w:r>
+      <w:proofErr w:type="spellStart"/>
       <w:r>
         <w:rPr>
           <w:b/>
           <w:bCs/>
           <w:lang w:val="es-ES"/>
         </w:rPr>
-        <w:t>Columnas Clave para la Tasa de Abandono</w:t>
+        <w:t>Gender</w:t>
+      </w:r>
+      <w:proofErr w:type="spellEnd"/>
+      <w:r>
+        <w:rPr>
+          <w:b/>
+          <w:bCs/>
+          <w:lang w:val="es-ES"/>
+        </w:rPr>
+        <w:t>)</w:t>
       </w:r>
     </w:p>
     <w:p>
       <w:pPr>
         <w:numPr>
+          <w:ilvl w:val="1"/>
+          <w:numId w:val="11"/>
+        </w:numPr>
+        <w:rPr>
+          <w:lang w:val="es-ES"/>
+        </w:rPr>
+      </w:pPr>
+      <w:r>
+        <w:rPr>
+          <w:lang w:val="es-ES"/>
+        </w:rPr>
+        <w:t>¿Existe alguna relación entre el género del cliente y la probabilidad de abandono?</w:t>
+      </w:r>
+    </w:p>
+    <w:p>
+      <w:pPr>
+        <w:numPr>
           <w:ilvl w:val="0"/>
-          <w:numId w:val="12"/>
+          <w:numId w:val="11"/>
         </w:numPr>
+        <w:rPr>
+          <w:lang w:val="es-ES"/>
+        </w:rPr>
       </w:pPr>
       <w:r>
         <w:rPr>
           <w:b/>
           <w:bCs/>
-        </w:rPr>
-        <w:t>Monthly Charge</w:t>
-      </w:r>
-      <w:r>
-        <w:t xml:space="preserve"> (</w:t>
-      </w:r>
-      <w:proofErr w:type="spellStart"/>
-      <w:r>
-        <w:t>Relevante</w:t>
-      </w:r>
-      <w:proofErr w:type="spellEnd"/>
-      <w:r>
-        <w:t xml:space="preserve"> para churn)</w:t>
+          <w:lang w:val="es-ES"/>
+        </w:rPr>
+        <w:t>Edad (Age)</w:t>
       </w:r>
     </w:p>
     <w:p>
       <w:pPr>
         <w:numPr>
+          <w:ilvl w:val="1"/>
+          <w:numId w:val="11"/>
+        </w:numPr>
+        <w:rPr>
+          <w:lang w:val="es-ES"/>
+        </w:rPr>
+      </w:pPr>
+      <w:r>
+        <w:rPr>
+          <w:lang w:val="es-ES"/>
+        </w:rPr>
+        <w:t>¿Clientes de ciertos rangos de edad (jóvenes, mayores) abandonan más que otros?</w:t>
+      </w:r>
+    </w:p>
+    <w:p>
+      <w:pPr>
+        <w:numPr>
+          <w:ilvl w:val="1"/>
+          <w:numId w:val="11"/>
+        </w:numPr>
+        <w:rPr>
+          <w:lang w:val="es-ES"/>
+        </w:rPr>
+      </w:pPr>
+      <w:r>
+        <w:rPr>
+          <w:lang w:val="es-ES"/>
+        </w:rPr>
+        <w:t>Analizar segmentos específicos como "Menor de 30" o "Senior (mayor)".</w:t>
+      </w:r>
+    </w:p>
+    <w:p>
+      <w:pPr>
+        <w:numPr>
           <w:ilvl w:val="0"/>
-          <w:numId w:val="12"/>
+          <w:numId w:val="11"/>
         </w:numPr>
+        <w:rPr>
+          <w:lang w:val="es-ES"/>
+        </w:rPr>
       </w:pPr>
       <w:r>
         <w:rPr>
           <w:b/>
           <w:bCs/>
-        </w:rPr>
-        <w:t>Number of Complaints or Support</w:t>
-      </w:r>
-      <w:r>
-        <w:t xml:space="preserve"> (</w:t>
+          <w:lang w:val="es-ES"/>
+        </w:rPr>
+        <w:t>Número de Llamadas al Servicio Técnico (</w:t>
       </w:r>
       <w:proofErr w:type="spellStart"/>
       <w:r>
-        <w:t>Crítica</w:t>
+        <w:rPr>
+          <w:b/>
+          <w:bCs/>
+          <w:lang w:val="es-ES"/>
+        </w:rPr>
+        <w:t>Customer</w:t>
       </w:r>
       <w:proofErr w:type="spellEnd"/>
       <w:r>
-        <w:t xml:space="preserve"> para churn)</w:t>
+        <w:rPr>
+          <w:b/>
+          <w:bCs/>
+          <w:lang w:val="es-ES"/>
+        </w:rPr>
+        <w:t xml:space="preserve"> </w:t>
+      </w:r>
+      <w:proofErr w:type="spellStart"/>
+      <w:r>
+        <w:rPr>
+          <w:b/>
+          <w:bCs/>
+          <w:lang w:val="es-ES"/>
+        </w:rPr>
+        <w:t>Service</w:t>
+      </w:r>
+      <w:proofErr w:type="spellEnd"/>
+      <w:r>
+        <w:rPr>
+          <w:b/>
+          <w:bCs/>
+          <w:lang w:val="es-ES"/>
+        </w:rPr>
+        <w:t xml:space="preserve"> </w:t>
+      </w:r>
+      <w:proofErr w:type="spellStart"/>
+      <w:r>
+        <w:rPr>
+          <w:b/>
+          <w:bCs/>
+          <w:lang w:val="es-ES"/>
+        </w:rPr>
+        <w:t>Calls</w:t>
+      </w:r>
+      <w:proofErr w:type="spellEnd"/>
+      <w:r>
+        <w:rPr>
+          <w:b/>
+          <w:bCs/>
+          <w:lang w:val="es-ES"/>
+        </w:rPr>
+        <w:t>)</w:t>
       </w:r>
     </w:p>
     <w:p>
       <w:pPr>
         <w:numPr>
+          <w:ilvl w:val="1"/>
+          <w:numId w:val="11"/>
+        </w:numPr>
+        <w:rPr>
+          <w:lang w:val="es-ES"/>
+        </w:rPr>
+      </w:pPr>
+      <w:r>
+        <w:rPr>
+          <w:lang w:val="es-ES"/>
+        </w:rPr>
+        <w:t>¿Los clientes que realizan más llamadas al servicio técnico tienen mayor probabilidad de abandonar?</w:t>
+      </w:r>
+    </w:p>
+    <w:p>
+      <w:pPr>
+        <w:numPr>
+          <w:ilvl w:val="1"/>
+          <w:numId w:val="11"/>
+        </w:numPr>
+        <w:rPr>
+          <w:lang w:val="es-ES"/>
+        </w:rPr>
+      </w:pPr>
+      <w:r>
+        <w:rPr>
+          <w:lang w:val="es-ES"/>
+        </w:rPr>
+        <w:t>Relación entre quejas y satisfacción del cliente.</w:t>
+      </w:r>
+    </w:p>
+    <w:p>
+      <w:pPr>
+        <w:numPr>
           <w:ilvl w:val="0"/>
-          <w:numId w:val="12"/>
+          <w:numId w:val="11"/>
         </w:numPr>
-        <w:rPr>
-          <w:lang w:val="es-ES"/>
-        </w:rPr>
       </w:pPr>
       <w:proofErr w:type="spellStart"/>
       <w:r>
         <w:rPr>
           <w:b/>
           <w:bCs/>
-          <w:lang w:val="es-ES"/>
-        </w:rPr>
-        <w:t>Customer</w:t>
+        </w:rPr>
+        <w:t>Número</w:t>
       </w:r>
       <w:proofErr w:type="spellEnd"/>
       <w:r>
         <w:rPr>
           <w:b/>
           <w:bCs/>
-          <w:lang w:val="es-ES"/>
-        </w:rPr>
-        <w:t xml:space="preserve"> </w:t>
+        </w:rPr>
+        <w:t xml:space="preserve"> de </w:t>
       </w:r>
       <w:proofErr w:type="spellStart"/>
       <w:r>
         <w:rPr>
           <w:b/>
           <w:bCs/>
-          <w:lang w:val="es-ES"/>
-        </w:rPr>
-        <w:t>Segment</w:t>
+        </w:rPr>
+        <w:t>Quejas</w:t>
       </w:r>
       <w:proofErr w:type="spellEnd"/>
       <w:r>
         <w:rPr>
-          <w:lang w:val="es-ES"/>
-        </w:rPr>
-        <w:t xml:space="preserve"> (Posible relación con el </w:t>
-      </w:r>
-      <w:proofErr w:type="spellStart"/>
-      <w:r>
-        <w:rPr>
-          <w:lang w:val="es-ES"/>
-        </w:rPr>
-        <w:t>churn</w:t>
-      </w:r>
-      <w:proofErr w:type="spellEnd"/>
-      <w:r>
-        <w:rPr>
-          <w:lang w:val="es-ES"/>
-        </w:rPr>
-        <w:t>)</w:t>
+          <w:b/>
+          <w:bCs/>
+        </w:rPr>
+        <w:t xml:space="preserve"> (Number of Complaints or Support)</w:t>
       </w:r>
     </w:p>
     <w:p>
       <w:pPr>
         <w:numPr>
+          <w:ilvl w:val="1"/>
+          <w:numId w:val="11"/>
+        </w:numPr>
+        <w:rPr>
+          <w:lang w:val="es-ES"/>
+        </w:rPr>
+      </w:pPr>
+      <w:r>
+        <w:rPr>
+          <w:lang w:val="es-ES"/>
+        </w:rPr>
+        <w:t>Esta columna es crítica para medir la tasa de abandono.</w:t>
+      </w:r>
+    </w:p>
+    <w:p>
+      <w:pPr>
+        <w:numPr>
+          <w:ilvl w:val="1"/>
+          <w:numId w:val="11"/>
+        </w:numPr>
+        <w:rPr>
+          <w:lang w:val="es-ES"/>
+        </w:rPr>
+      </w:pPr>
+      <w:r>
+        <w:rPr>
+          <w:lang w:val="es-ES"/>
+        </w:rPr>
+        <w:t>Identificar si las quejas están asociadas con otras variables, como gasto mensual o género.</w:t>
+      </w:r>
+    </w:p>
+    <w:p>
+      <w:pPr>
+        <w:numPr>
           <w:ilvl w:val="0"/>
-          <w:numId w:val="12"/>
+          <w:numId w:val="11"/>
         </w:numPr>
         <w:rPr>
           <w:lang w:val="es-ES"/>
         </w:rPr>
       </w:pPr>
-      <w:proofErr w:type="gramStart"/>
       <w:r>
         <w:rPr>
           <w:b/>
           <w:bCs/>
           <w:lang w:val="es-ES"/>
         </w:rPr>
-        <w:t>Extra Data</w:t>
-      </w:r>
-      <w:proofErr w:type="gramEnd"/>
+        <w:t>Método de Pago (</w:t>
+      </w:r>
+      <w:proofErr w:type="spellStart"/>
       <w:r>
         <w:rPr>
           <w:b/>
           <w:bCs/>
           <w:lang w:val="es-ES"/>
         </w:rPr>
-        <w:t xml:space="preserve"> </w:t>
-      </w:r>
-      <w:proofErr w:type="spellStart"/>
+        <w:t>Payment</w:t>
+      </w:r>
+      <w:proofErr w:type="spellEnd"/>
       <w:r>
         <w:rPr>
           <w:b/>
           <w:bCs/>
           <w:lang w:val="es-ES"/>
         </w:rPr>
-        <w:t>Charges</w:t>
+        <w:t xml:space="preserve"> </w:t>
+      </w:r>
+      <w:proofErr w:type="spellStart"/>
+      <w:r>
+        <w:rPr>
+          <w:b/>
+          <w:bCs/>
+          <w:lang w:val="es-ES"/>
+        </w:rPr>
+        <w:t>Method</w:t>
       </w:r>
       <w:proofErr w:type="spellEnd"/>
       <w:r>
         <w:rPr>
-          <w:lang w:val="es-ES"/>
-        </w:rPr>
-        <w:t xml:space="preserve"> (Correlación con </w:t>
-      </w:r>
-      <w:proofErr w:type="spellStart"/>
-      <w:r>
-        <w:rPr>
-          <w:lang w:val="es-ES"/>
-        </w:rPr>
-        <w:t>churn</w:t>
-      </w:r>
-      <w:proofErr w:type="spellEnd"/>
-      <w:r>
-        <w:rPr>
-          <w:lang w:val="es-ES"/>
-        </w:rPr>
-        <w:t xml:space="preserve"> por uso de datos)</w:t>
+          <w:b/>
+          <w:bCs/>
+          <w:lang w:val="es-ES"/>
+        </w:rPr>
+        <w:t>)</w:t>
       </w:r>
     </w:p>
     <w:p>
       <w:pPr>
-        <w:rPr>
-          <w:u w:val="single"/>
+        <w:numPr>
+          <w:ilvl w:val="1"/>
+          <w:numId w:val="11"/>
+        </w:numPr>
+        <w:rPr>
+          <w:lang w:val="es-ES"/>
+        </w:rPr>
+      </w:pPr>
+      <w:r>
+        <w:rPr>
+          <w:lang w:val="es-ES"/>
+        </w:rPr>
+        <w:t>¿Existen ciertos métodos de pago que correlacionen con mayores tasas de abandono?</w:t>
+      </w:r>
+    </w:p>
+    <w:p>
+      <w:pPr>
+        <w:numPr>
+          <w:ilvl w:val="0"/>
+          <w:numId w:val="11"/>
+        </w:numPr>
+        <w:rPr>
+          <w:lang w:val="es-ES"/>
+        </w:rPr>
+      </w:pPr>
+      <w:r>
+        <w:rPr>
+          <w:b/>
+          <w:bCs/>
+          <w:lang w:val="es-ES"/>
+        </w:rPr>
+        <w:t>Descuentos Aplicados (</w:t>
+      </w:r>
+      <w:proofErr w:type="spellStart"/>
+      <w:r>
+        <w:rPr>
+          <w:b/>
+          <w:bCs/>
+          <w:lang w:val="es-ES"/>
+        </w:rPr>
+        <w:t>Applied</w:t>
+      </w:r>
+      <w:proofErr w:type="spellEnd"/>
+      <w:r>
+        <w:rPr>
+          <w:b/>
+          <w:bCs/>
+          <w:lang w:val="es-ES"/>
+        </w:rPr>
+        <w:t xml:space="preserve"> </w:t>
+      </w:r>
+      <w:proofErr w:type="spellStart"/>
+      <w:r>
+        <w:rPr>
+          <w:b/>
+          <w:bCs/>
+          <w:lang w:val="es-ES"/>
+        </w:rPr>
+        <w:t>Discount</w:t>
+      </w:r>
+      <w:proofErr w:type="spellEnd"/>
+      <w:r>
+        <w:rPr>
+          <w:b/>
+          <w:bCs/>
+          <w:lang w:val="es-ES"/>
+        </w:rPr>
+        <w:t>)</w:t>
+      </w:r>
+    </w:p>
+    <w:p>
+      <w:pPr>
+        <w:numPr>
+          <w:ilvl w:val="1"/>
+          <w:numId w:val="11"/>
+        </w:numPr>
+        <w:rPr>
+          <w:lang w:val="es-ES"/>
+        </w:rPr>
+      </w:pPr>
+      <w:r>
+        <w:rPr>
+          <w:lang w:val="es-ES"/>
+        </w:rPr>
+        <w:lastRenderedPageBreak/>
+        <w:t>¿Los clientes con descuentos tienen menor probabilidad de abandonar?</w:t>
+      </w:r>
+    </w:p>
+    <w:p>
+      <w:pPr>
+        <w:numPr>
+          <w:ilvl w:val="1"/>
+          <w:numId w:val="11"/>
+        </w:numPr>
+        <w:rPr>
+          <w:lang w:val="es-ES"/>
+        </w:rPr>
+      </w:pPr>
+      <w:r>
+        <w:rPr>
+          <w:lang w:val="es-ES"/>
+        </w:rPr>
+        <w:t>Relación entre descuentos, gasto mensual y tiempo de permanencia.</w:t>
+      </w:r>
+    </w:p>
+    <w:p>
+      <w:pPr>
+        <w:numPr>
+          <w:ilvl w:val="0"/>
+          <w:numId w:val="11"/>
+        </w:numPr>
+        <w:rPr>
+          <w:lang w:val="es-ES"/>
+        </w:rPr>
+      </w:pPr>
+      <w:r>
+        <w:rPr>
+          <w:b/>
+          <w:bCs/>
+          <w:lang w:val="es-ES"/>
+        </w:rPr>
+        <w:t>Tiempo de Uso Real (Tiempo en línea o descarga de datos)</w:t>
+      </w:r>
+    </w:p>
+    <w:p>
+      <w:pPr>
+        <w:numPr>
+          <w:ilvl w:val="1"/>
+          <w:numId w:val="11"/>
+        </w:numPr>
+        <w:rPr>
+          <w:lang w:val="es-ES"/>
+        </w:rPr>
+      </w:pPr>
+      <w:r>
+        <w:rPr>
+          <w:lang w:val="es-ES"/>
+        </w:rPr>
+        <w:t>Analizar si los clientes que hacen mayor uso del servicio (descarga en GB) tienen menos probabilidades de abandonar.</w:t>
+      </w:r>
+    </w:p>
+    <w:p>
+      <w:pPr>
+        <w:numPr>
+          <w:ilvl w:val="1"/>
+          <w:numId w:val="11"/>
+        </w:numPr>
+        <w:rPr>
+          <w:lang w:val="es-ES"/>
+        </w:rPr>
+      </w:pPr>
+      <w:r>
+        <w:rPr>
+          <w:lang w:val="es-ES"/>
+        </w:rPr>
+        <w:t>Comparar con el plan de datos contratado.</w:t>
+      </w:r>
+    </w:p>
+    <w:p>
+      <w:pPr>
+        <w:numPr>
+          <w:ilvl w:val="0"/>
+          <w:numId w:val="11"/>
+        </w:numPr>
+        <w:rPr>
+          <w:lang w:val="es-ES"/>
+        </w:rPr>
+      </w:pPr>
+      <w:r>
+        <w:rPr>
+          <w:b/>
+          <w:bCs/>
+          <w:lang w:val="es-ES"/>
+        </w:rPr>
+        <w:t>Segmento del Cliente (</w:t>
+      </w:r>
+      <w:proofErr w:type="spellStart"/>
+      <w:r>
+        <w:rPr>
+          <w:b/>
+          <w:bCs/>
+          <w:lang w:val="es-ES"/>
+        </w:rPr>
+        <w:t>Customer</w:t>
+      </w:r>
+      <w:proofErr w:type="spellEnd"/>
+      <w:r>
+        <w:rPr>
+          <w:b/>
+          <w:bCs/>
+          <w:lang w:val="es-ES"/>
+        </w:rPr>
+        <w:t xml:space="preserve"> </w:t>
+      </w:r>
+      <w:proofErr w:type="spellStart"/>
+      <w:r>
+        <w:rPr>
+          <w:b/>
+          <w:bCs/>
+          <w:lang w:val="es-ES"/>
+        </w:rPr>
+        <w:t>Segment</w:t>
+      </w:r>
+      <w:proofErr w:type="spellEnd"/>
+      <w:r>
+        <w:rPr>
+          <w:b/>
+          <w:bCs/>
+          <w:lang w:val="es-ES"/>
+        </w:rPr>
+        <w:t>)</w:t>
+      </w:r>
+    </w:p>
+    <w:p>
+      <w:pPr>
+        <w:numPr>
+          <w:ilvl w:val="1"/>
+          <w:numId w:val="11"/>
+        </w:numPr>
+        <w:rPr>
+          <w:lang w:val="es-ES"/>
+        </w:rPr>
+      </w:pPr>
+      <w:r>
+        <w:rPr>
+          <w:lang w:val="es-ES"/>
+        </w:rPr>
+        <w:t>¿Los clientes de segmento "bajo" tienen mayor probabilidad de abandonar?</w:t>
+      </w:r>
+    </w:p>
+    <w:p>
+      <w:pPr>
+        <w:numPr>
+          <w:ilvl w:val="1"/>
+          <w:numId w:val="11"/>
+        </w:numPr>
+        <w:rPr>
+          <w:lang w:val="es-ES"/>
+        </w:rPr>
+      </w:pPr>
+      <w:r>
+        <w:rPr>
+          <w:lang w:val="es-ES"/>
+        </w:rPr>
+        <w:t>Relación con otros factores, como antigüedad o quejas.</w:t>
+      </w:r>
+    </w:p>
+    <w:p>
+      <w:pPr>
+        <w:numPr>
+          <w:ilvl w:val="0"/>
+          <w:numId w:val="11"/>
+        </w:numPr>
+        <w:rPr>
+          <w:lang w:val="es-ES"/>
+        </w:rPr>
+      </w:pPr>
+      <w:r>
+        <w:rPr>
+          <w:b/>
+          <w:bCs/>
+          <w:lang w:val="es-ES"/>
+        </w:rPr>
+        <w:t>Motivo y Categoría de Baja (</w:t>
+      </w:r>
+      <w:proofErr w:type="spellStart"/>
+      <w:r>
+        <w:rPr>
+          <w:b/>
+          <w:bCs/>
+          <w:lang w:val="es-ES"/>
+        </w:rPr>
+        <w:t>Churn</w:t>
+      </w:r>
+      <w:proofErr w:type="spellEnd"/>
+      <w:r>
+        <w:rPr>
+          <w:b/>
+          <w:bCs/>
+          <w:lang w:val="es-ES"/>
+        </w:rPr>
+        <w:t xml:space="preserve"> Reason y </w:t>
+      </w:r>
+      <w:proofErr w:type="spellStart"/>
+      <w:r>
+        <w:rPr>
+          <w:b/>
+          <w:bCs/>
+          <w:lang w:val="es-ES"/>
+        </w:rPr>
+        <w:t>Churn</w:t>
+      </w:r>
+      <w:proofErr w:type="spellEnd"/>
+      <w:r>
+        <w:rPr>
+          <w:b/>
+          <w:bCs/>
+          <w:lang w:val="es-ES"/>
+        </w:rPr>
+        <w:t xml:space="preserve"> </w:t>
+      </w:r>
+      <w:proofErr w:type="spellStart"/>
+      <w:r>
+        <w:rPr>
+          <w:b/>
+          <w:bCs/>
+          <w:lang w:val="es-ES"/>
+        </w:rPr>
+        <w:t>Category</w:t>
+      </w:r>
+      <w:proofErr w:type="spellEnd"/>
+      <w:r>
+        <w:rPr>
+          <w:b/>
+          <w:bCs/>
+          <w:lang w:val="es-ES"/>
+        </w:rPr>
+        <w:t>)</w:t>
+      </w:r>
+    </w:p>
+    <w:p>
+      <w:pPr>
+        <w:numPr>
+          <w:ilvl w:val="1"/>
+          <w:numId w:val="11"/>
+        </w:numPr>
+        <w:rPr>
+          <w:lang w:val="es-ES"/>
+        </w:rPr>
+      </w:pPr>
+      <w:r>
+        <w:rPr>
+          <w:lang w:val="es-ES"/>
+        </w:rPr>
+        <w:t>Identificar las razones más comunes de abandono.</w:t>
+      </w:r>
+    </w:p>
+    <w:p>
+      <w:pPr>
+        <w:numPr>
+          <w:ilvl w:val="1"/>
+          <w:numId w:val="11"/>
+        </w:numPr>
+        <w:rPr>
+          <w:lang w:val="es-ES"/>
+        </w:rPr>
+      </w:pPr>
+      <w:r>
+        <w:rPr>
+          <w:lang w:val="es-ES"/>
+        </w:rPr>
+        <w:t>Analizar si estas razones están asociadas con otros factores como edad, género o tiempo de permanencia.</w:t>
+      </w:r>
+    </w:p>
+    <w:p>
+      <w:pPr>
+        <w:numPr>
+          <w:ilvl w:val="0"/>
+          <w:numId w:val="11"/>
+        </w:numPr>
+        <w:rPr>
+          <w:lang w:val="es-ES"/>
+        </w:rPr>
+      </w:pPr>
+      <w:r>
+        <w:rPr>
+          <w:b/>
+          <w:bCs/>
+          <w:lang w:val="es-ES"/>
+        </w:rPr>
+        <w:t>Cargos Mensuales y Totales (</w:t>
+      </w:r>
+      <w:proofErr w:type="spellStart"/>
+      <w:r>
+        <w:rPr>
+          <w:b/>
+          <w:bCs/>
+          <w:lang w:val="es-ES"/>
+        </w:rPr>
+        <w:t>Monthly</w:t>
+      </w:r>
+      <w:proofErr w:type="spellEnd"/>
+      <w:r>
+        <w:rPr>
+          <w:b/>
+          <w:bCs/>
+          <w:lang w:val="es-ES"/>
+        </w:rPr>
+        <w:t xml:space="preserve"> </w:t>
+      </w:r>
+      <w:proofErr w:type="spellStart"/>
+      <w:r>
+        <w:rPr>
+          <w:b/>
+          <w:bCs/>
+          <w:lang w:val="es-ES"/>
+        </w:rPr>
+        <w:t>Charge</w:t>
+      </w:r>
+      <w:proofErr w:type="spellEnd"/>
+      <w:r>
+        <w:rPr>
+          <w:b/>
+          <w:bCs/>
+          <w:lang w:val="es-ES"/>
+        </w:rPr>
+        <w:t xml:space="preserve"> y Total </w:t>
+      </w:r>
+      <w:proofErr w:type="spellStart"/>
+      <w:r>
+        <w:rPr>
+          <w:b/>
+          <w:bCs/>
+          <w:lang w:val="es-ES"/>
+        </w:rPr>
+        <w:t>Charges</w:t>
+      </w:r>
+      <w:proofErr w:type="spellEnd"/>
+      <w:r>
+        <w:rPr>
+          <w:b/>
+          <w:bCs/>
+          <w:lang w:val="es-ES"/>
+        </w:rPr>
+        <w:t>)</w:t>
+      </w:r>
+    </w:p>
+    <w:p>
+      <w:pPr>
+        <w:numPr>
+          <w:ilvl w:val="1"/>
+          <w:numId w:val="11"/>
+        </w:numPr>
+        <w:rPr>
+          <w:lang w:val="es-ES"/>
+        </w:rPr>
+      </w:pPr>
+      <w:r>
+        <w:rPr>
+          <w:lang w:val="es-ES"/>
+        </w:rPr>
+        <w:t>¿Los clientes con cargos más altos tienen mayor probabilidad de abandonar?</w:t>
+      </w:r>
+    </w:p>
+    <w:p>
+      <w:pPr>
+        <w:numPr>
+          <w:ilvl w:val="1"/>
+          <w:numId w:val="11"/>
+        </w:numPr>
+        <w:rPr>
+          <w:lang w:val="es-ES"/>
+        </w:rPr>
+      </w:pPr>
+      <w:r>
+        <w:rPr>
+          <w:lang w:val="es-ES"/>
+        </w:rPr>
+        <w:t>Relación entre gasto mensual, descuentos aplicados y quejas.</w:t>
+      </w:r>
+    </w:p>
+    <w:p>
+      <w:pPr>
+        <w:rPr>
           <w:lang w:val="es-ES"/>
         </w:rPr>
       </w:pPr>
@@ -1938,9 +2713,9 @@
     </w:lvl>
   </w:abstractNum>
   <w:abstractNum w:abstractNumId="9" w15:restartNumberingAfterBreak="0">
-    <w:nsid w:val="0357446B"/>
+    <w:nsid w:val="0B377B8E"/>
     <w:multiLevelType w:val="multilevel"/>
-    <w:tmpl w:val="E1B6A91A"/>
+    <w:tmpl w:val="A1FE1834"/>
     <w:lvl w:ilvl="0">
       <w:start w:val="1"/>
       <w:numFmt w:val="bullet"/>
@@ -2087,13 +2862,13 @@
     </w:lvl>
   </w:abstractNum>
   <w:abstractNum w:abstractNumId="10" w15:restartNumberingAfterBreak="0">
-    <w:nsid w:val="10C34615"/>
+    <w:nsid w:val="10FC3D9C"/>
     <w:multiLevelType w:val="multilevel"/>
-    <w:tmpl w:val="D196DFA8"/>
+    <w:tmpl w:val="8E98E46C"/>
     <w:lvl w:ilvl="0">
       <w:start w:val="1"/>
-      <w:numFmt w:val="bullet"/>
-      <w:lvlText w:val=""/>
+      <w:numFmt w:val="decimal"/>
+      <w:lvlText w:val="%1."/>
       <w:lvlJc w:val="left"/>
       <w:pPr>
         <w:tabs>
@@ -2101,10 +2876,6 @@
         </w:tabs>
         <w:ind w:left="720" w:hanging="360"/>
       </w:pPr>
-      <w:rPr>
-        <w:rFonts w:ascii="Symbol" w:hAnsi="Symbol" w:hint="default"/>
-        <w:sz w:val="20"/>
-      </w:rPr>
     </w:lvl>
     <w:lvl w:ilvl="1">
       <w:start w:val="1"/>
@@ -2124,8 +2895,8 @@
     </w:lvl>
     <w:lvl w:ilvl="2" w:tentative="1">
       <w:start w:val="1"/>
-      <w:numFmt w:val="bullet"/>
-      <w:lvlText w:val=""/>
+      <w:numFmt w:val="decimal"/>
+      <w:lvlText w:val="%3."/>
       <w:lvlJc w:val="left"/>
       <w:pPr>
         <w:tabs>
@@ -2133,15 +2904,11 @@
         </w:tabs>
         <w:ind w:left="2160" w:hanging="360"/>
       </w:pPr>
-      <w:rPr>
-        <w:rFonts w:ascii="Wingdings" w:hAnsi="Wingdings" w:hint="default"/>
-        <w:sz w:val="20"/>
-      </w:rPr>
     </w:lvl>
     <w:lvl w:ilvl="3" w:tentative="1">
       <w:start w:val="1"/>
-      <w:numFmt w:val="bullet"/>
-      <w:lvlText w:val=""/>
+      <w:numFmt w:val="decimal"/>
+      <w:lvlText w:val="%4."/>
       <w:lvlJc w:val="left"/>
       <w:pPr>
         <w:tabs>
@@ -2149,15 +2916,11 @@
         </w:tabs>
         <w:ind w:left="2880" w:hanging="360"/>
       </w:pPr>
-      <w:rPr>
-        <w:rFonts w:ascii="Wingdings" w:hAnsi="Wingdings" w:hint="default"/>
-        <w:sz w:val="20"/>
-      </w:rPr>
     </w:lvl>
     <w:lvl w:ilvl="4" w:tentative="1">
       <w:start w:val="1"/>
-      <w:numFmt w:val="bullet"/>
-      <w:lvlText w:val=""/>
+      <w:numFmt w:val="decimal"/>
+      <w:lvlText w:val="%5."/>
       <w:lvlJc w:val="left"/>
       <w:pPr>
         <w:tabs>
@@ -2165,15 +2928,11 @@
         </w:tabs>
         <w:ind w:left="3600" w:hanging="360"/>
       </w:pPr>
-      <w:rPr>
-        <w:rFonts w:ascii="Wingdings" w:hAnsi="Wingdings" w:hint="default"/>
-        <w:sz w:val="20"/>
-      </w:rPr>
     </w:lvl>
     <w:lvl w:ilvl="5" w:tentative="1">
       <w:start w:val="1"/>
-      <w:numFmt w:val="bullet"/>
-      <w:lvlText w:val=""/>
+      <w:numFmt w:val="decimal"/>
+      <w:lvlText w:val="%6."/>
       <w:lvlJc w:val="left"/>
       <w:pPr>
         <w:tabs>
@@ -2181,15 +2940,11 @@
         </w:tabs>
         <w:ind w:left="4320" w:hanging="360"/>
       </w:pPr>
-      <w:rPr>
-        <w:rFonts w:ascii="Wingdings" w:hAnsi="Wingdings" w:hint="default"/>
-        <w:sz w:val="20"/>
-      </w:rPr>
     </w:lvl>
     <w:lvl w:ilvl="6" w:tentative="1">
       <w:start w:val="1"/>
-      <w:numFmt w:val="bullet"/>
-      <w:lvlText w:val=""/>
+      <w:numFmt w:val="decimal"/>
+      <w:lvlText w:val="%7."/>
       <w:lvlJc w:val="left"/>
       <w:pPr>
         <w:tabs>
@@ -2197,15 +2952,11 @@
         </w:tabs>
         <w:ind w:left="5040" w:hanging="360"/>
       </w:pPr>
-      <w:rPr>
-        <w:rFonts w:ascii="Wingdings" w:hAnsi="Wingdings" w:hint="default"/>
-        <w:sz w:val="20"/>
-      </w:rPr>
     </w:lvl>
     <w:lvl w:ilvl="7" w:tentative="1">
       <w:start w:val="1"/>
-      <w:numFmt w:val="bullet"/>
-      <w:lvlText w:val=""/>
+      <w:numFmt w:val="decimal"/>
+      <w:lvlText w:val="%8."/>
       <w:lvlJc w:val="left"/>
       <w:pPr>
         <w:tabs>
@@ -2213,15 +2964,11 @@
         </w:tabs>
         <w:ind w:left="5760" w:hanging="360"/>
       </w:pPr>
-      <w:rPr>
-        <w:rFonts w:ascii="Wingdings" w:hAnsi="Wingdings" w:hint="default"/>
-        <w:sz w:val="20"/>
-      </w:rPr>
     </w:lvl>
     <w:lvl w:ilvl="8" w:tentative="1">
       <w:start w:val="1"/>
-      <w:numFmt w:val="bullet"/>
-      <w:lvlText w:val=""/>
+      <w:numFmt w:val="decimal"/>
+      <w:lvlText w:val="%9."/>
       <w:lvlJc w:val="left"/>
       <w:pPr>
         <w:tabs>
@@ -2229,159 +2976,6 @@
         </w:tabs>
         <w:ind w:left="6480" w:hanging="360"/>
       </w:pPr>
-      <w:rPr>
-        <w:rFonts w:ascii="Wingdings" w:hAnsi="Wingdings" w:hint="default"/>
-        <w:sz w:val="20"/>
-      </w:rPr>
-    </w:lvl>
-  </w:abstractNum>
-  <w:abstractNum w:abstractNumId="11" w15:restartNumberingAfterBreak="0">
-    <w:nsid w:val="260B2B45"/>
-    <w:multiLevelType w:val="multilevel"/>
-    <w:tmpl w:val="59BE5E1C"/>
-    <w:lvl w:ilvl="0">
-      <w:start w:val="1"/>
-      <w:numFmt w:val="bullet"/>
-      <w:lvlText w:val=""/>
-      <w:lvlJc w:val="left"/>
-      <w:pPr>
-        <w:tabs>
-          <w:tab w:val="num" w:pos="720"/>
-        </w:tabs>
-        <w:ind w:left="720" w:hanging="360"/>
-      </w:pPr>
-      <w:rPr>
-        <w:rFonts w:ascii="Symbol" w:hAnsi="Symbol" w:hint="default"/>
-        <w:sz w:val="20"/>
-      </w:rPr>
-    </w:lvl>
-    <w:lvl w:ilvl="1">
-      <w:start w:val="1"/>
-      <w:numFmt w:val="bullet"/>
-      <w:lvlText w:val="o"/>
-      <w:lvlJc w:val="left"/>
-      <w:pPr>
-        <w:tabs>
-          <w:tab w:val="num" w:pos="1440"/>
-        </w:tabs>
-        <w:ind w:left="1440" w:hanging="360"/>
-      </w:pPr>
-      <w:rPr>
-        <w:rFonts w:ascii="Courier New" w:hAnsi="Courier New" w:hint="default"/>
-        <w:sz w:val="20"/>
-      </w:rPr>
-    </w:lvl>
-    <w:lvl w:ilvl="2" w:tentative="1">
-      <w:start w:val="1"/>
-      <w:numFmt w:val="bullet"/>
-      <w:lvlText w:val=""/>
-      <w:lvlJc w:val="left"/>
-      <w:pPr>
-        <w:tabs>
-          <w:tab w:val="num" w:pos="2160"/>
-        </w:tabs>
-        <w:ind w:left="2160" w:hanging="360"/>
-      </w:pPr>
-      <w:rPr>
-        <w:rFonts w:ascii="Wingdings" w:hAnsi="Wingdings" w:hint="default"/>
-        <w:sz w:val="20"/>
-      </w:rPr>
-    </w:lvl>
-    <w:lvl w:ilvl="3" w:tentative="1">
-      <w:start w:val="1"/>
-      <w:numFmt w:val="bullet"/>
-      <w:lvlText w:val=""/>
-      <w:lvlJc w:val="left"/>
-      <w:pPr>
-        <w:tabs>
-          <w:tab w:val="num" w:pos="2880"/>
-        </w:tabs>
-        <w:ind w:left="2880" w:hanging="360"/>
-      </w:pPr>
-      <w:rPr>
-        <w:rFonts w:ascii="Wingdings" w:hAnsi="Wingdings" w:hint="default"/>
-        <w:sz w:val="20"/>
-      </w:rPr>
-    </w:lvl>
-    <w:lvl w:ilvl="4" w:tentative="1">
-      <w:start w:val="1"/>
-      <w:numFmt w:val="bullet"/>
-      <w:lvlText w:val=""/>
-      <w:lvlJc w:val="left"/>
-      <w:pPr>
-        <w:tabs>
-          <w:tab w:val="num" w:pos="3600"/>
-        </w:tabs>
-        <w:ind w:left="3600" w:hanging="360"/>
-      </w:pPr>
-      <w:rPr>
-        <w:rFonts w:ascii="Wingdings" w:hAnsi="Wingdings" w:hint="default"/>
-        <w:sz w:val="20"/>
-      </w:rPr>
-    </w:lvl>
-    <w:lvl w:ilvl="5" w:tentative="1">
-      <w:start w:val="1"/>
-      <w:numFmt w:val="bullet"/>
-      <w:lvlText w:val=""/>
-      <w:lvlJc w:val="left"/>
-      <w:pPr>
-        <w:tabs>
-          <w:tab w:val="num" w:pos="4320"/>
-        </w:tabs>
-        <w:ind w:left="4320" w:hanging="360"/>
-      </w:pPr>
-      <w:rPr>
-        <w:rFonts w:ascii="Wingdings" w:hAnsi="Wingdings" w:hint="default"/>
-        <w:sz w:val="20"/>
-      </w:rPr>
-    </w:lvl>
-    <w:lvl w:ilvl="6" w:tentative="1">
-      <w:start w:val="1"/>
-      <w:numFmt w:val="bullet"/>
-      <w:lvlText w:val=""/>
-      <w:lvlJc w:val="left"/>
-      <w:pPr>
-        <w:tabs>
-          <w:tab w:val="num" w:pos="5040"/>
-        </w:tabs>
-        <w:ind w:left="5040" w:hanging="360"/>
-      </w:pPr>
-      <w:rPr>
-        <w:rFonts w:ascii="Wingdings" w:hAnsi="Wingdings" w:hint="default"/>
-        <w:sz w:val="20"/>
-      </w:rPr>
-    </w:lvl>
-    <w:lvl w:ilvl="7" w:tentative="1">
-      <w:start w:val="1"/>
-      <w:numFmt w:val="bullet"/>
-      <w:lvlText w:val=""/>
-      <w:lvlJc w:val="left"/>
-      <w:pPr>
-        <w:tabs>
-          <w:tab w:val="num" w:pos="5760"/>
-        </w:tabs>
-        <w:ind w:left="5760" w:hanging="360"/>
-      </w:pPr>
-      <w:rPr>
-        <w:rFonts w:ascii="Wingdings" w:hAnsi="Wingdings" w:hint="default"/>
-        <w:sz w:val="20"/>
-      </w:rPr>
-    </w:lvl>
-    <w:lvl w:ilvl="8" w:tentative="1">
-      <w:start w:val="1"/>
-      <w:numFmt w:val="bullet"/>
-      <w:lvlText w:val=""/>
-      <w:lvlJc w:val="left"/>
-      <w:pPr>
-        <w:tabs>
-          <w:tab w:val="num" w:pos="6480"/>
-        </w:tabs>
-        <w:ind w:left="6480" w:hanging="360"/>
-      </w:pPr>
-      <w:rPr>
-        <w:rFonts w:ascii="Wingdings" w:hAnsi="Wingdings" w:hint="default"/>
-        <w:sz w:val="20"/>
-      </w:rPr>
     </w:lvl>
   </w:abstractNum>
   <w:num w:numId="1" w16cid:durableId="2040542884">
@@ -2411,14 +3005,11 @@
   <w:num w:numId="9" w16cid:durableId="879787413">
     <w:abstractNumId w:val="0"/>
   </w:num>
-  <w:num w:numId="10" w16cid:durableId="1898853660">
+  <w:num w:numId="10" w16cid:durableId="1872380194">
+    <w:abstractNumId w:val="9"/>
+  </w:num>
+  <w:num w:numId="11" w16cid:durableId="1529174947">
     <w:abstractNumId w:val="10"/>
-  </w:num>
-  <w:num w:numId="11" w16cid:durableId="1606499985">
-    <w:abstractNumId w:val="11"/>
-  </w:num>
-  <w:num w:numId="12" w16cid:durableId="2087259039">
-    <w:abstractNumId w:val="9"/>
   </w:num>
 </w:numbering>
 </file>

</xml_diff>